<commit_message>
Update 2: podrobno opisanie na zadachite
Oshte nqkoq druga promqna.
</commit_message>
<xml_diff>
--- a/Implementation/Подробно описание на задачите за изпълнение.docx
+++ b/Implementation/Подробно описание на задачите за изпълнение.docx
@@ -821,7 +821,25 @@
           <w:szCs w:val="24"/>
           <w:lang w:val="en-US"/>
         </w:rPr>
-        <w:t xml:space="preserve"> id) </w:t>
+        <w:t xml:space="preserve"> id</w:t>
+      </w:r>
+      <w:r>
+        <w:rPr>
+          <w:rFonts w:ascii="Times New Roman" w:hAnsi="Times New Roman" w:cs="Times New Roman"/>
+          <w:sz w:val="24"/>
+          <w:szCs w:val="24"/>
+          <w:lang w:val="en-US"/>
+        </w:rPr>
+        <w:t>, String filename</w:t>
+      </w:r>
+      <w:r>
+        <w:rPr>
+          <w:rFonts w:ascii="Times New Roman" w:hAnsi="Times New Roman" w:cs="Times New Roman"/>
+          <w:sz w:val="24"/>
+          <w:szCs w:val="24"/>
+          <w:lang w:val="en-US"/>
+        </w:rPr>
+        <w:t xml:space="preserve">) </w:t>
       </w:r>
       <w:r>
         <w:rPr>
@@ -1057,6 +1075,43 @@
         </w:rPr>
         <w:t>0</w:t>
       </w:r>
+      <w:r>
+        <w:rPr>
+          <w:rFonts w:ascii="Times New Roman" w:hAnsi="Times New Roman" w:cs="Times New Roman"/>
+          <w:sz w:val="24"/>
+          <w:szCs w:val="24"/>
+          <w:lang w:val="en-US"/>
+        </w:rPr>
+        <w:t xml:space="preserve">. </w:t>
+      </w:r>
+      <w:proofErr w:type="gramStart"/>
+      <w:r>
+        <w:rPr>
+          <w:rFonts w:ascii="Times New Roman" w:hAnsi="Times New Roman" w:cs="Times New Roman"/>
+          <w:sz w:val="24"/>
+          <w:szCs w:val="24"/>
+          <w:lang w:val="en-US"/>
+        </w:rPr>
+        <w:t>filename</w:t>
+      </w:r>
+      <w:proofErr w:type="gramEnd"/>
+      <w:r>
+        <w:rPr>
+          <w:rFonts w:ascii="Times New Roman" w:hAnsi="Times New Roman" w:cs="Times New Roman"/>
+          <w:sz w:val="24"/>
+          <w:szCs w:val="24"/>
+          <w:lang w:val="en-US"/>
+        </w:rPr>
+        <w:t xml:space="preserve"> </w:t>
+      </w:r>
+      <w:r>
+        <w:rPr>
+          <w:rFonts w:ascii="Times New Roman" w:hAnsi="Times New Roman" w:cs="Times New Roman"/>
+          <w:sz w:val="24"/>
+          <w:szCs w:val="24"/>
+        </w:rPr>
+        <w:t>е името на файла, от който ще се чете информацията</w:t>
+      </w:r>
     </w:p>
     <w:p>
       <w:pPr>
@@ -1261,7 +1316,25 @@
           <w:szCs w:val="24"/>
           <w:lang w:val="en-US"/>
         </w:rPr>
-        <w:t>readFromFile</w:t>
+        <w:t>read</w:t>
+      </w:r>
+      <w:r>
+        <w:rPr>
+          <w:rFonts w:ascii="Times New Roman" w:hAnsi="Times New Roman" w:cs="Times New Roman"/>
+          <w:sz w:val="24"/>
+          <w:szCs w:val="24"/>
+          <w:lang w:val="en-US"/>
+        </w:rPr>
+        <w:t>EmployeeData</w:t>
+      </w:r>
+      <w:r>
+        <w:rPr>
+          <w:rFonts w:ascii="Times New Roman" w:hAnsi="Times New Roman" w:cs="Times New Roman"/>
+          <w:sz w:val="24"/>
+          <w:szCs w:val="24"/>
+          <w:lang w:val="en-US"/>
+        </w:rPr>
+        <w:t>FromFile</w:t>
       </w:r>
       <w:proofErr w:type="spellEnd"/>
       <w:r>
@@ -1406,7 +1479,16 @@
           <w:szCs w:val="24"/>
           <w:lang w:val="en-US"/>
         </w:rPr>
-        <w:t>writeToFile</w:t>
+        <w:t>writeEmployeeSchedule</w:t>
+      </w:r>
+      <w:r>
+        <w:rPr>
+          <w:rFonts w:ascii="Times New Roman" w:hAnsi="Times New Roman" w:cs="Times New Roman"/>
+          <w:sz w:val="24"/>
+          <w:szCs w:val="24"/>
+          <w:lang w:val="en-US"/>
+        </w:rPr>
+        <w:t>ToFile</w:t>
       </w:r>
       <w:proofErr w:type="spellEnd"/>
       <w:r>
@@ -1481,16 +1563,6 @@
         </w:rPr>
         <w:t>данните които се записват са: общ брой работни часове за двете седмици и номер на смяна за всеки ден от седмицата. Метода връща стойност 0, ако всичко е наред и 1, ако е възникнала грешка.</w:t>
       </w:r>
-    </w:p>
-    <w:p>
-      <w:pPr>
-        <w:spacing w:after="0"/>
-        <w:rPr>
-          <w:rFonts w:ascii="Times New Roman" w:hAnsi="Times New Roman" w:cs="Times New Roman"/>
-          <w:sz w:val="24"/>
-          <w:szCs w:val="24"/>
-        </w:rPr>
-      </w:pPr>
     </w:p>
     <w:p>
       <w:pPr>
@@ -2481,6 +2553,7 @@
           <w:rFonts w:ascii="Times New Roman" w:hAnsi="Times New Roman" w:cs="Times New Roman"/>
           <w:sz w:val="24"/>
           <w:szCs w:val="24"/>
+          <w:lang w:val="en-US"/>
         </w:rPr>
       </w:pPr>
       <w:proofErr w:type="gramStart"/>
@@ -2551,6 +2624,26 @@
         </w:rPr>
         <w:t>минималният брой часове за 14-те дни, &gt;=1</w:t>
       </w:r>
+      <w:r>
+        <w:rPr>
+          <w:rFonts w:ascii="Times New Roman" w:hAnsi="Times New Roman" w:cs="Times New Roman"/>
+          <w:sz w:val="24"/>
+          <w:szCs w:val="24"/>
+          <w:lang w:val="en-US"/>
+        </w:rPr>
+        <w:t xml:space="preserve"> &amp;&amp; &lt;=</w:t>
+      </w:r>
+      <w:proofErr w:type="spellStart"/>
+      <w:r>
+        <w:rPr>
+          <w:rFonts w:ascii="Times New Roman" w:hAnsi="Times New Roman" w:cs="Times New Roman"/>
+          <w:sz w:val="24"/>
+          <w:szCs w:val="24"/>
+          <w:lang w:val="en-US"/>
+        </w:rPr>
+        <w:t>maxWorkHours</w:t>
+      </w:r>
+      <w:proofErr w:type="spellEnd"/>
     </w:p>
     <w:p>
       <w:pPr>
@@ -2708,6 +2801,89 @@
           <w:szCs w:val="24"/>
           <w:lang w:val="en-US"/>
         </w:rPr>
+        <w:t>static{</w:t>
+      </w:r>
+      <w:proofErr w:type="gramEnd"/>
+      <w:r>
+        <w:rPr>
+          <w:rFonts w:ascii="Times New Roman" w:hAnsi="Times New Roman" w:cs="Times New Roman"/>
+          <w:sz w:val="24"/>
+          <w:szCs w:val="24"/>
+          <w:lang w:val="en-US"/>
+        </w:rPr>
+        <w:t xml:space="preserve"> ….}</w:t>
+      </w:r>
+      <w:r>
+        <w:rPr>
+          <w:rFonts w:ascii="Times New Roman" w:hAnsi="Times New Roman" w:cs="Times New Roman"/>
+          <w:sz w:val="24"/>
+          <w:szCs w:val="24"/>
+          <w:lang w:val="en-US"/>
+        </w:rPr>
+        <w:t xml:space="preserve"> //</w:t>
+      </w:r>
+      <w:r>
+        <w:rPr>
+          <w:rFonts w:ascii="Times New Roman" w:hAnsi="Times New Roman" w:cs="Times New Roman"/>
+          <w:sz w:val="24"/>
+          <w:szCs w:val="24"/>
+        </w:rPr>
+        <w:t xml:space="preserve">статична </w:t>
+      </w:r>
+      <w:r>
+        <w:rPr>
+          <w:rFonts w:ascii="Times New Roman" w:hAnsi="Times New Roman" w:cs="Times New Roman"/>
+          <w:sz w:val="24"/>
+          <w:szCs w:val="24"/>
+        </w:rPr>
+        <w:t>инициализация на всички входни п</w:t>
+      </w:r>
+      <w:r>
+        <w:rPr>
+          <w:rFonts w:ascii="Times New Roman" w:hAnsi="Times New Roman" w:cs="Times New Roman"/>
+          <w:sz w:val="24"/>
+          <w:szCs w:val="24"/>
+        </w:rPr>
+        <w:t>араметри</w:t>
+      </w:r>
+      <w:r>
+        <w:rPr>
+          <w:rFonts w:ascii="Times New Roman" w:hAnsi="Times New Roman" w:cs="Times New Roman"/>
+          <w:sz w:val="24"/>
+          <w:szCs w:val="24"/>
+        </w:rPr>
+        <w:t>, метода връща стойност 0, ако всички данни са коректни, или стойност 1, ако има грешка</w:t>
+      </w:r>
+    </w:p>
+    <w:p>
+      <w:pPr>
+        <w:spacing w:after="0"/>
+        <w:rPr>
+          <w:rFonts w:ascii="Times New Roman" w:hAnsi="Times New Roman" w:cs="Times New Roman"/>
+          <w:sz w:val="24"/>
+          <w:szCs w:val="24"/>
+          <w:lang w:val="en-US"/>
+        </w:rPr>
+      </w:pPr>
+    </w:p>
+    <w:p>
+      <w:pPr>
+        <w:spacing w:after="0"/>
+        <w:rPr>
+          <w:rFonts w:ascii="Times New Roman" w:hAnsi="Times New Roman" w:cs="Times New Roman"/>
+          <w:sz w:val="24"/>
+          <w:szCs w:val="24"/>
+          <w:lang w:val="en-US"/>
+        </w:rPr>
+      </w:pPr>
+      <w:proofErr w:type="gramStart"/>
+      <w:r>
+        <w:rPr>
+          <w:rFonts w:ascii="Times New Roman" w:hAnsi="Times New Roman" w:cs="Times New Roman"/>
+          <w:sz w:val="24"/>
+          <w:szCs w:val="24"/>
+          <w:lang w:val="en-US"/>
+        </w:rPr>
         <w:t>public</w:t>
       </w:r>
       <w:proofErr w:type="gramEnd"/>
@@ -2718,7 +2894,147 @@
           <w:szCs w:val="24"/>
           <w:lang w:val="en-US"/>
         </w:rPr>
-        <w:t xml:space="preserve"> initialization() : </w:t>
+        <w:t xml:space="preserve"> static main(String [] </w:t>
+      </w:r>
+      <w:proofErr w:type="spellStart"/>
+      <w:r>
+        <w:rPr>
+          <w:rFonts w:ascii="Times New Roman" w:hAnsi="Times New Roman" w:cs="Times New Roman"/>
+          <w:sz w:val="24"/>
+          <w:szCs w:val="24"/>
+          <w:lang w:val="en-US"/>
+        </w:rPr>
+        <w:t>args</w:t>
+      </w:r>
+      <w:proofErr w:type="spellEnd"/>
+      <w:r>
+        <w:rPr>
+          <w:rFonts w:ascii="Times New Roman" w:hAnsi="Times New Roman" w:cs="Times New Roman"/>
+          <w:sz w:val="24"/>
+          <w:szCs w:val="24"/>
+          <w:lang w:val="en-US"/>
+        </w:rPr>
+        <w:t>) : void //</w:t>
+      </w:r>
+      <w:r>
+        <w:rPr>
+          <w:rFonts w:ascii="Times New Roman" w:hAnsi="Times New Roman" w:cs="Times New Roman"/>
+          <w:sz w:val="24"/>
+          <w:szCs w:val="24"/>
+        </w:rPr>
+        <w:t xml:space="preserve">това на всички трябва да е ясно какво е </w:t>
+      </w:r>
+      <w:r>
+        <w:rPr>
+          <w:rFonts w:ascii="Times New Roman" w:hAnsi="Times New Roman" w:cs="Times New Roman"/>
+          <w:sz w:val="24"/>
+          <w:szCs w:val="24"/>
+          <w:lang w:val="en-US"/>
+        </w:rPr>
+        <w:t>:D</w:t>
+      </w:r>
+    </w:p>
+    <w:p>
+      <w:pPr>
+        <w:spacing w:after="0"/>
+        <w:rPr>
+          <w:rFonts w:ascii="Times New Roman" w:hAnsi="Times New Roman" w:cs="Times New Roman"/>
+          <w:sz w:val="24"/>
+          <w:szCs w:val="24"/>
+        </w:rPr>
+      </w:pPr>
+    </w:p>
+    <w:p>
+      <w:pPr>
+        <w:jc w:val="center"/>
+        <w:rPr>
+          <w:rFonts w:ascii="Times New Roman" w:hAnsi="Times New Roman" w:cs="Times New Roman"/>
+          <w:b/>
+          <w:sz w:val="24"/>
+          <w:szCs w:val="24"/>
+          <w:u w:val="single"/>
+        </w:rPr>
+      </w:pPr>
+      <w:r>
+        <w:rPr>
+          <w:rFonts w:ascii="Times New Roman" w:hAnsi="Times New Roman" w:cs="Times New Roman"/>
+          <w:b/>
+          <w:sz w:val="24"/>
+          <w:szCs w:val="24"/>
+          <w:u w:val="single"/>
+        </w:rPr>
+        <w:t>Име на изпълнителя на задача 4</w:t>
+      </w:r>
+    </w:p>
+    <w:p>
+      <w:pPr>
+        <w:rPr>
+          <w:rFonts w:ascii="Times New Roman" w:hAnsi="Times New Roman" w:cs="Times New Roman"/>
+          <w:b/>
+          <w:sz w:val="24"/>
+          <w:szCs w:val="24"/>
+          <w:lang w:val="en-US"/>
+        </w:rPr>
+      </w:pPr>
+      <w:r>
+        <w:rPr>
+          <w:rFonts w:ascii="Times New Roman" w:hAnsi="Times New Roman" w:cs="Times New Roman"/>
+          <w:b/>
+          <w:sz w:val="24"/>
+          <w:szCs w:val="24"/>
+          <w:lang w:val="en-US"/>
+        </w:rPr>
+        <w:t>Scheduler.java</w:t>
+      </w:r>
+    </w:p>
+    <w:p>
+      <w:pPr>
+        <w:spacing w:after="0"/>
+        <w:rPr>
+          <w:rFonts w:ascii="Times New Roman" w:hAnsi="Times New Roman" w:cs="Times New Roman"/>
+          <w:sz w:val="24"/>
+          <w:szCs w:val="24"/>
+        </w:rPr>
+      </w:pPr>
+      <w:proofErr w:type="gramStart"/>
+      <w:r>
+        <w:rPr>
+          <w:rFonts w:ascii="Times New Roman" w:hAnsi="Times New Roman" w:cs="Times New Roman"/>
+          <w:sz w:val="24"/>
+          <w:szCs w:val="24"/>
+          <w:lang w:val="en-US"/>
+        </w:rPr>
+        <w:t>public</w:t>
+      </w:r>
+      <w:proofErr w:type="gramEnd"/>
+      <w:r>
+        <w:rPr>
+          <w:rFonts w:ascii="Times New Roman" w:hAnsi="Times New Roman" w:cs="Times New Roman"/>
+          <w:sz w:val="24"/>
+          <w:szCs w:val="24"/>
+          <w:lang w:val="en-US"/>
+        </w:rPr>
+        <w:t xml:space="preserve"> </w:t>
+      </w:r>
+      <w:proofErr w:type="spellStart"/>
+      <w:r>
+        <w:rPr>
+          <w:rFonts w:ascii="Times New Roman" w:hAnsi="Times New Roman" w:cs="Times New Roman"/>
+          <w:sz w:val="24"/>
+          <w:szCs w:val="24"/>
+          <w:lang w:val="en-US"/>
+        </w:rPr>
+        <w:t>arrangeHours</w:t>
+      </w:r>
+      <w:proofErr w:type="spellEnd"/>
+      <w:r>
+        <w:rPr>
+          <w:rFonts w:ascii="Times New Roman" w:hAnsi="Times New Roman" w:cs="Times New Roman"/>
+          <w:sz w:val="24"/>
+          <w:szCs w:val="24"/>
+          <w:lang w:val="en-US"/>
+        </w:rPr>
+        <w:t>(</w:t>
       </w:r>
       <w:proofErr w:type="spellStart"/>
       <w:r>
@@ -2738,215 +3054,180 @@
           <w:szCs w:val="24"/>
           <w:lang w:val="en-US"/>
         </w:rPr>
-        <w:t xml:space="preserve"> //</w:t>
-      </w:r>
-      <w:r>
-        <w:rPr>
-          <w:rFonts w:ascii="Times New Roman" w:hAnsi="Times New Roman" w:cs="Times New Roman"/>
-          <w:sz w:val="24"/>
-          <w:szCs w:val="24"/>
-        </w:rPr>
-        <w:t>инициализация на всички входни п</w:t>
-      </w:r>
-      <w:r>
-        <w:rPr>
-          <w:rFonts w:ascii="Times New Roman" w:hAnsi="Times New Roman" w:cs="Times New Roman"/>
-          <w:sz w:val="24"/>
-          <w:szCs w:val="24"/>
-        </w:rPr>
-        <w:t>араметри</w:t>
-      </w:r>
-      <w:r>
-        <w:rPr>
-          <w:rFonts w:ascii="Times New Roman" w:hAnsi="Times New Roman" w:cs="Times New Roman"/>
-          <w:sz w:val="24"/>
-          <w:szCs w:val="24"/>
-        </w:rPr>
-        <w:t>, метода връща стойност 0, ако всички данни са коректни, или стойност 1, ако има грешка</w:t>
-      </w:r>
-    </w:p>
-    <w:p>
-      <w:pPr>
-        <w:spacing w:after="0"/>
-        <w:rPr>
-          <w:rFonts w:ascii="Times New Roman" w:hAnsi="Times New Roman" w:cs="Times New Roman"/>
-          <w:sz w:val="24"/>
-          <w:szCs w:val="24"/>
-        </w:rPr>
-      </w:pPr>
-    </w:p>
-    <w:p>
-      <w:pPr>
-        <w:jc w:val="center"/>
-        <w:rPr>
-          <w:rFonts w:ascii="Times New Roman" w:hAnsi="Times New Roman" w:cs="Times New Roman"/>
-          <w:b/>
-          <w:sz w:val="24"/>
-          <w:szCs w:val="24"/>
-          <w:u w:val="single"/>
-        </w:rPr>
-      </w:pPr>
-      <w:r>
-        <w:rPr>
-          <w:rFonts w:ascii="Times New Roman" w:hAnsi="Times New Roman" w:cs="Times New Roman"/>
-          <w:b/>
-          <w:sz w:val="24"/>
-          <w:szCs w:val="24"/>
-          <w:u w:val="single"/>
-        </w:rPr>
-        <w:t>Име на изпълнителя на задача 4</w:t>
-      </w:r>
-    </w:p>
-    <w:p>
-      <w:pPr>
-        <w:rPr>
-          <w:rFonts w:ascii="Times New Roman" w:hAnsi="Times New Roman" w:cs="Times New Roman"/>
-          <w:b/>
-          <w:sz w:val="24"/>
-          <w:szCs w:val="24"/>
-          <w:lang w:val="en-US"/>
-        </w:rPr>
-      </w:pPr>
-      <w:r>
-        <w:rPr>
-          <w:rFonts w:ascii="Times New Roman" w:hAnsi="Times New Roman" w:cs="Times New Roman"/>
-          <w:b/>
-          <w:sz w:val="24"/>
-          <w:szCs w:val="24"/>
-          <w:lang w:val="en-US"/>
-        </w:rPr>
-        <w:t>Scheduler.java</w:t>
-      </w:r>
-    </w:p>
-    <w:p>
-      <w:pPr>
-        <w:spacing w:after="0"/>
-        <w:rPr>
-          <w:rFonts w:ascii="Times New Roman" w:hAnsi="Times New Roman" w:cs="Times New Roman"/>
-          <w:sz w:val="24"/>
-          <w:szCs w:val="24"/>
-        </w:rPr>
-      </w:pPr>
-      <w:proofErr w:type="gramStart"/>
-      <w:r>
-        <w:rPr>
-          <w:rFonts w:ascii="Times New Roman" w:hAnsi="Times New Roman" w:cs="Times New Roman"/>
-          <w:sz w:val="24"/>
-          <w:szCs w:val="24"/>
-          <w:lang w:val="en-US"/>
-        </w:rPr>
-        <w:t>public</w:t>
-      </w:r>
-      <w:proofErr w:type="gramEnd"/>
-      <w:r>
-        <w:rPr>
-          <w:rFonts w:ascii="Times New Roman" w:hAnsi="Times New Roman" w:cs="Times New Roman"/>
-          <w:sz w:val="24"/>
-          <w:szCs w:val="24"/>
-          <w:lang w:val="en-US"/>
+        <w:t xml:space="preserve"> day</w:t>
+      </w:r>
+      <w:r>
+        <w:rPr>
+          <w:rFonts w:ascii="Times New Roman" w:hAnsi="Times New Roman" w:cs="Times New Roman"/>
+          <w:sz w:val="24"/>
+          <w:szCs w:val="24"/>
+          <w:lang w:val="en-US"/>
+        </w:rPr>
+        <w:t>) : void //</w:t>
+      </w:r>
+      <w:r>
+        <w:rPr>
+          <w:rFonts w:ascii="Times New Roman" w:hAnsi="Times New Roman" w:cs="Times New Roman"/>
+          <w:sz w:val="24"/>
+          <w:szCs w:val="24"/>
+        </w:rPr>
+        <w:t xml:space="preserve">започвайки от най-заетия, продължавайки към най-свободния стажант се разпределят работни смени за всеки ден (входен параметър </w:t>
+      </w:r>
+      <w:r>
+        <w:rPr>
+          <w:rFonts w:ascii="Times New Roman" w:hAnsi="Times New Roman" w:cs="Times New Roman"/>
+          <w:sz w:val="24"/>
+          <w:szCs w:val="24"/>
+          <w:lang w:val="en-US"/>
+        </w:rPr>
+        <w:t xml:space="preserve">day </w:t>
+      </w:r>
+      <w:r>
+        <w:rPr>
+          <w:rFonts w:ascii="Times New Roman" w:hAnsi="Times New Roman" w:cs="Times New Roman"/>
+          <w:sz w:val="24"/>
+          <w:szCs w:val="24"/>
+        </w:rPr>
+        <w:t>за метода)</w:t>
+      </w:r>
+      <w:r>
+        <w:rPr>
+          <w:rFonts w:ascii="Times New Roman" w:hAnsi="Times New Roman" w:cs="Times New Roman"/>
+          <w:sz w:val="24"/>
+          <w:szCs w:val="24"/>
+          <w:lang w:val="en-US"/>
+        </w:rPr>
+        <w:t xml:space="preserve">. </w:t>
+      </w:r>
+      <w:r>
+        <w:rPr>
+          <w:rFonts w:ascii="Times New Roman" w:hAnsi="Times New Roman" w:cs="Times New Roman"/>
+          <w:sz w:val="24"/>
+          <w:szCs w:val="24"/>
+        </w:rPr>
+        <w:t xml:space="preserve">Метода маркира </w:t>
+      </w:r>
+      <w:proofErr w:type="spellStart"/>
+      <w:r>
+        <w:rPr>
+          <w:rFonts w:ascii="Times New Roman" w:hAnsi="Times New Roman" w:cs="Times New Roman"/>
+          <w:sz w:val="24"/>
+          <w:szCs w:val="24"/>
+          <w:lang w:val="en-US"/>
+        </w:rPr>
+        <w:t>occupiedWorkplace</w:t>
+      </w:r>
+      <w:proofErr w:type="spellEnd"/>
+      <w:r>
+        <w:rPr>
+          <w:rFonts w:ascii="Times New Roman" w:hAnsi="Times New Roman" w:cs="Times New Roman"/>
+          <w:sz w:val="24"/>
+          <w:szCs w:val="24"/>
+          <w:lang w:val="en-US"/>
+        </w:rPr>
+        <w:t>[day][</w:t>
+      </w:r>
+      <w:r>
+        <w:rPr>
+          <w:rFonts w:ascii="Times New Roman" w:hAnsi="Times New Roman" w:cs="Times New Roman"/>
+          <w:sz w:val="24"/>
+          <w:szCs w:val="24"/>
+        </w:rPr>
+        <w:t>работна смяна</w:t>
+      </w:r>
+      <w:r>
+        <w:rPr>
+          <w:rFonts w:ascii="Times New Roman" w:hAnsi="Times New Roman" w:cs="Times New Roman"/>
+          <w:sz w:val="24"/>
+          <w:szCs w:val="24"/>
+          <w:lang w:val="en-US"/>
+        </w:rPr>
+        <w:t>][</w:t>
+      </w:r>
+      <w:r>
+        <w:rPr>
+          <w:rFonts w:ascii="Times New Roman" w:hAnsi="Times New Roman" w:cs="Times New Roman"/>
+          <w:sz w:val="24"/>
+          <w:szCs w:val="24"/>
+        </w:rPr>
+        <w:t>работно място</w:t>
+      </w:r>
+      <w:r>
+        <w:rPr>
+          <w:rFonts w:ascii="Times New Roman" w:hAnsi="Times New Roman" w:cs="Times New Roman"/>
+          <w:sz w:val="24"/>
+          <w:szCs w:val="24"/>
+          <w:lang w:val="en-US"/>
+        </w:rPr>
+        <w:t>]</w:t>
+      </w:r>
+      <w:r>
+        <w:rPr>
+          <w:rFonts w:ascii="Times New Roman" w:hAnsi="Times New Roman" w:cs="Times New Roman"/>
+          <w:sz w:val="24"/>
+          <w:szCs w:val="24"/>
         </w:rPr>
         <w:t xml:space="preserve"> </w:t>
       </w:r>
-      <w:proofErr w:type="spellStart"/>
-      <w:r>
-        <w:rPr>
-          <w:rFonts w:ascii="Times New Roman" w:hAnsi="Times New Roman" w:cs="Times New Roman"/>
-          <w:sz w:val="24"/>
-          <w:szCs w:val="24"/>
-          <w:lang w:val="en-US"/>
-        </w:rPr>
-        <w:t>arrangeHours</w:t>
-      </w:r>
-      <w:proofErr w:type="spellEnd"/>
-      <w:r>
-        <w:rPr>
-          <w:rFonts w:ascii="Times New Roman" w:hAnsi="Times New Roman" w:cs="Times New Roman"/>
-          <w:sz w:val="24"/>
-          <w:szCs w:val="24"/>
-          <w:lang w:val="en-US"/>
-        </w:rPr>
-        <w:t>(</w:t>
-      </w:r>
-      <w:proofErr w:type="spellStart"/>
-      <w:r>
-        <w:rPr>
-          <w:rFonts w:ascii="Times New Roman" w:hAnsi="Times New Roman" w:cs="Times New Roman"/>
-          <w:sz w:val="24"/>
-          <w:szCs w:val="24"/>
-          <w:lang w:val="en-US"/>
-        </w:rPr>
-        <w:t>int</w:t>
-      </w:r>
-      <w:proofErr w:type="spellEnd"/>
-      <w:r>
-        <w:rPr>
-          <w:rFonts w:ascii="Times New Roman" w:hAnsi="Times New Roman" w:cs="Times New Roman"/>
-          <w:sz w:val="24"/>
-          <w:szCs w:val="24"/>
-          <w:lang w:val="en-US"/>
-        </w:rPr>
-        <w:t xml:space="preserve"> day</w:t>
-      </w:r>
-      <w:r>
-        <w:rPr>
-          <w:rFonts w:ascii="Times New Roman" w:hAnsi="Times New Roman" w:cs="Times New Roman"/>
-          <w:sz w:val="24"/>
-          <w:szCs w:val="24"/>
-          <w:lang w:val="en-US"/>
-        </w:rPr>
-        <w:t>) : void //</w:t>
-      </w:r>
-      <w:r>
-        <w:rPr>
-          <w:rFonts w:ascii="Times New Roman" w:hAnsi="Times New Roman" w:cs="Times New Roman"/>
-          <w:sz w:val="24"/>
-          <w:szCs w:val="24"/>
-        </w:rPr>
-        <w:t xml:space="preserve">започвайки от най-заетия, продължавайки към най-свободния стажант се разпределят работни смени за всеки ден (входен параметър </w:t>
-      </w:r>
-      <w:r>
-        <w:rPr>
-          <w:rFonts w:ascii="Times New Roman" w:hAnsi="Times New Roman" w:cs="Times New Roman"/>
-          <w:sz w:val="24"/>
-          <w:szCs w:val="24"/>
-          <w:lang w:val="en-US"/>
-        </w:rPr>
-        <w:t xml:space="preserve">day </w:t>
-      </w:r>
-      <w:r>
-        <w:rPr>
-          <w:rFonts w:ascii="Times New Roman" w:hAnsi="Times New Roman" w:cs="Times New Roman"/>
-          <w:sz w:val="24"/>
-          <w:szCs w:val="24"/>
-        </w:rPr>
-        <w:t>за метода)</w:t>
-      </w:r>
-      <w:r>
-        <w:rPr>
-          <w:rFonts w:ascii="Times New Roman" w:hAnsi="Times New Roman" w:cs="Times New Roman"/>
-          <w:sz w:val="24"/>
-          <w:szCs w:val="24"/>
-          <w:lang w:val="en-US"/>
-        </w:rPr>
-        <w:t xml:space="preserve">. </w:t>
-      </w:r>
-      <w:r>
-        <w:rPr>
-          <w:rFonts w:ascii="Times New Roman" w:hAnsi="Times New Roman" w:cs="Times New Roman"/>
-          <w:sz w:val="24"/>
-          <w:szCs w:val="24"/>
-        </w:rPr>
-        <w:t xml:space="preserve">Метода маркира </w:t>
-      </w:r>
-      <w:proofErr w:type="spellStart"/>
-      <w:r>
-        <w:rPr>
-          <w:rFonts w:ascii="Times New Roman" w:hAnsi="Times New Roman" w:cs="Times New Roman"/>
-          <w:sz w:val="24"/>
-          <w:szCs w:val="24"/>
-          <w:lang w:val="en-US"/>
-        </w:rPr>
-        <w:t>occupiedWorkplace</w:t>
+      <w:r>
+        <w:rPr>
+          <w:rFonts w:ascii="Times New Roman" w:hAnsi="Times New Roman" w:cs="Times New Roman"/>
+          <w:sz w:val="24"/>
+          <w:szCs w:val="24"/>
+        </w:rPr>
+        <w:t xml:space="preserve">в </w:t>
+      </w:r>
+      <w:r>
+        <w:rPr>
+          <w:rFonts w:ascii="Times New Roman" w:hAnsi="Times New Roman" w:cs="Times New Roman"/>
+          <w:sz w:val="24"/>
+          <w:szCs w:val="24"/>
+          <w:lang w:val="en-US"/>
+        </w:rPr>
+        <w:t>id</w:t>
+      </w:r>
+      <w:r>
+        <w:rPr>
+          <w:rFonts w:ascii="Times New Roman" w:hAnsi="Times New Roman" w:cs="Times New Roman"/>
+          <w:sz w:val="24"/>
+          <w:szCs w:val="24"/>
+        </w:rPr>
+        <w:t xml:space="preserve">, ако намери стажант, който да заеме съответно работно място в съответната работна смяна. Също така вдига флаг </w:t>
+      </w:r>
+      <w:r>
+        <w:rPr>
+          <w:rFonts w:ascii="Times New Roman" w:hAnsi="Times New Roman" w:cs="Times New Roman"/>
+          <w:sz w:val="24"/>
+          <w:szCs w:val="24"/>
+        </w:rPr>
+        <w:t>номер на работно място</w:t>
+      </w:r>
+      <w:r>
+        <w:rPr>
+          <w:rFonts w:ascii="Times New Roman" w:hAnsi="Times New Roman" w:cs="Times New Roman"/>
+          <w:sz w:val="24"/>
+          <w:szCs w:val="24"/>
+          <w:lang w:val="en-US"/>
+        </w:rPr>
+        <w:t xml:space="preserve"> </w:t>
+      </w:r>
+      <w:r>
+        <w:rPr>
+          <w:rFonts w:ascii="Times New Roman" w:hAnsi="Times New Roman" w:cs="Times New Roman"/>
+          <w:sz w:val="24"/>
+          <w:szCs w:val="24"/>
+        </w:rPr>
+        <w:t xml:space="preserve">в член-променливата </w:t>
+      </w:r>
+      <w:proofErr w:type="spellStart"/>
+      <w:r>
+        <w:rPr>
+          <w:rFonts w:ascii="Times New Roman" w:hAnsi="Times New Roman" w:cs="Times New Roman"/>
+          <w:sz w:val="24"/>
+          <w:szCs w:val="24"/>
+          <w:lang w:val="en-US"/>
+        </w:rPr>
+        <w:t>workShift</w:t>
       </w:r>
       <w:proofErr w:type="spellEnd"/>
       <w:r>
@@ -2973,23 +3254,6 @@
           <w:szCs w:val="24"/>
           <w:lang w:val="en-US"/>
         </w:rPr>
-        <w:t>][</w:t>
-      </w:r>
-      <w:r>
-        <w:rPr>
-          <w:rFonts w:ascii="Times New Roman" w:hAnsi="Times New Roman" w:cs="Times New Roman"/>
-          <w:sz w:val="24"/>
-          <w:szCs w:val="24"/>
-        </w:rPr>
-        <w:t>работно място</w:t>
-      </w:r>
-      <w:r>
-        <w:rPr>
-          <w:rFonts w:ascii="Times New Roman" w:hAnsi="Times New Roman" w:cs="Times New Roman"/>
-          <w:sz w:val="24"/>
-          <w:szCs w:val="24"/>
-          <w:lang w:val="en-US"/>
-        </w:rPr>
         <w:t>]</w:t>
       </w:r>
       <w:r>
@@ -2998,93 +3262,6 @@
           <w:sz w:val="24"/>
           <w:szCs w:val="24"/>
         </w:rPr>
-        <w:t xml:space="preserve"> </w:t>
-      </w:r>
-      <w:r>
-        <w:rPr>
-          <w:rFonts w:ascii="Times New Roman" w:hAnsi="Times New Roman" w:cs="Times New Roman"/>
-          <w:sz w:val="24"/>
-          <w:szCs w:val="24"/>
-        </w:rPr>
-        <w:t xml:space="preserve">в </w:t>
-      </w:r>
-      <w:r>
-        <w:rPr>
-          <w:rFonts w:ascii="Times New Roman" w:hAnsi="Times New Roman" w:cs="Times New Roman"/>
-          <w:sz w:val="24"/>
-          <w:szCs w:val="24"/>
-          <w:lang w:val="en-US"/>
-        </w:rPr>
-        <w:t>true</w:t>
-      </w:r>
-      <w:r>
-        <w:rPr>
-          <w:rFonts w:ascii="Times New Roman" w:hAnsi="Times New Roman" w:cs="Times New Roman"/>
-          <w:sz w:val="24"/>
-          <w:szCs w:val="24"/>
-        </w:rPr>
-        <w:t xml:space="preserve">, ако намери стажант, който да заеме съответно работно място в съответната работна смяна. Също така вдига флаг </w:t>
-      </w:r>
-      <w:r>
-        <w:rPr>
-          <w:rFonts w:ascii="Times New Roman" w:hAnsi="Times New Roman" w:cs="Times New Roman"/>
-          <w:sz w:val="24"/>
-          <w:szCs w:val="24"/>
-          <w:lang w:val="en-US"/>
-        </w:rPr>
-        <w:t xml:space="preserve">true </w:t>
-      </w:r>
-      <w:r>
-        <w:rPr>
-          <w:rFonts w:ascii="Times New Roman" w:hAnsi="Times New Roman" w:cs="Times New Roman"/>
-          <w:sz w:val="24"/>
-          <w:szCs w:val="24"/>
-        </w:rPr>
-        <w:t xml:space="preserve">в член-променливата </w:t>
-      </w:r>
-      <w:proofErr w:type="spellStart"/>
-      <w:r>
-        <w:rPr>
-          <w:rFonts w:ascii="Times New Roman" w:hAnsi="Times New Roman" w:cs="Times New Roman"/>
-          <w:sz w:val="24"/>
-          <w:szCs w:val="24"/>
-          <w:lang w:val="en-US"/>
-        </w:rPr>
-        <w:t>workShift</w:t>
-      </w:r>
-      <w:proofErr w:type="spellEnd"/>
-      <w:r>
-        <w:rPr>
-          <w:rFonts w:ascii="Times New Roman" w:hAnsi="Times New Roman" w:cs="Times New Roman"/>
-          <w:sz w:val="24"/>
-          <w:szCs w:val="24"/>
-          <w:lang w:val="en-US"/>
-        </w:rPr>
-        <w:t>[day][</w:t>
-      </w:r>
-      <w:r>
-        <w:rPr>
-          <w:rFonts w:ascii="Times New Roman" w:hAnsi="Times New Roman" w:cs="Times New Roman"/>
-          <w:sz w:val="24"/>
-          <w:szCs w:val="24"/>
-        </w:rPr>
-        <w:t>работна смяна</w:t>
-      </w:r>
-      <w:r>
-        <w:rPr>
-          <w:rFonts w:ascii="Times New Roman" w:hAnsi="Times New Roman" w:cs="Times New Roman"/>
-          <w:sz w:val="24"/>
-          <w:szCs w:val="24"/>
-          <w:lang w:val="en-US"/>
-        </w:rPr>
-        <w:t>]</w:t>
-      </w:r>
-      <w:r>
-        <w:rPr>
-          <w:rFonts w:ascii="Times New Roman" w:hAnsi="Times New Roman" w:cs="Times New Roman"/>
-          <w:sz w:val="24"/>
-          <w:szCs w:val="24"/>
-        </w:rPr>
         <w:t xml:space="preserve"> в обекта от клас </w:t>
       </w:r>
       <w:r>
@@ -3104,56 +3281,23 @@
         </w:rPr>
         <w:t>, с който се работи в метода</w:t>
       </w:r>
-    </w:p>
-    <w:p>
-      <w:pPr>
-        <w:spacing w:after="0"/>
-        <w:rPr>
-          <w:rFonts w:ascii="Times New Roman" w:hAnsi="Times New Roman" w:cs="Times New Roman"/>
-          <w:sz w:val="24"/>
-          <w:szCs w:val="24"/>
-        </w:rPr>
-      </w:pPr>
-    </w:p>
-    <w:p>
-      <w:pPr>
-        <w:spacing w:after="0"/>
-        <w:rPr>
-          <w:rFonts w:ascii="Times New Roman" w:hAnsi="Times New Roman" w:cs="Times New Roman"/>
-          <w:sz w:val="24"/>
-          <w:szCs w:val="24"/>
-        </w:rPr>
-      </w:pPr>
-    </w:p>
-    <w:p>
-      <w:pPr>
-        <w:spacing w:after="0"/>
-        <w:rPr>
-          <w:rFonts w:ascii="Times New Roman" w:hAnsi="Times New Roman" w:cs="Times New Roman"/>
-          <w:sz w:val="24"/>
-          <w:szCs w:val="24"/>
-        </w:rPr>
-      </w:pPr>
-    </w:p>
-    <w:p>
-      <w:pPr>
-        <w:spacing w:after="0"/>
-        <w:rPr>
-          <w:rFonts w:ascii="Times New Roman" w:hAnsi="Times New Roman" w:cs="Times New Roman"/>
-          <w:sz w:val="24"/>
-          <w:szCs w:val="24"/>
-        </w:rPr>
-      </w:pPr>
-    </w:p>
-    <w:p>
-      <w:pPr>
-        <w:spacing w:after="0"/>
-        <w:rPr>
-          <w:rFonts w:ascii="Times New Roman" w:hAnsi="Times New Roman" w:cs="Times New Roman"/>
-          <w:sz w:val="24"/>
-          <w:szCs w:val="24"/>
-        </w:rPr>
-      </w:pPr>
+      <w:r>
+        <w:rPr>
+          <w:rFonts w:ascii="Times New Roman" w:hAnsi="Times New Roman" w:cs="Times New Roman"/>
+          <w:sz w:val="24"/>
+          <w:szCs w:val="24"/>
+          <w:lang w:val="en-US"/>
+        </w:rPr>
+        <w:t>.</w:t>
+      </w:r>
+      <w:r>
+        <w:rPr>
+          <w:rFonts w:ascii="Times New Roman" w:hAnsi="Times New Roman" w:cs="Times New Roman"/>
+          <w:sz w:val="24"/>
+          <w:szCs w:val="24"/>
+        </w:rPr>
+        <w:t xml:space="preserve"> Реално тук се раздава по 1 смяна за всички, които имат възможност да работят в този ден.</w:t>
+      </w:r>
     </w:p>
     <w:p>
       <w:pPr>
@@ -3418,7 +3562,7 @@
           <w:szCs w:val="24"/>
           <w:lang w:val="en-US"/>
         </w:rPr>
-        <w:t>true</w:t>
+        <w:t>id</w:t>
       </w:r>
       <w:r>
         <w:rPr>
@@ -3433,9 +3577,17 @@
           <w:rFonts w:ascii="Times New Roman" w:hAnsi="Times New Roman" w:cs="Times New Roman"/>
           <w:sz w:val="24"/>
           <w:szCs w:val="24"/>
-          <w:lang w:val="en-US"/>
-        </w:rPr>
-        <w:t xml:space="preserve">true </w:t>
+        </w:rPr>
+        <w:t>номер на работно място</w:t>
+      </w:r>
+      <w:r>
+        <w:rPr>
+          <w:rFonts w:ascii="Times New Roman" w:hAnsi="Times New Roman" w:cs="Times New Roman"/>
+          <w:sz w:val="24"/>
+          <w:szCs w:val="24"/>
+          <w:lang w:val="en-US"/>
+        </w:rPr>
+        <w:t xml:space="preserve"> </w:t>
       </w:r>
       <w:r>
         <w:rPr>
@@ -3516,174 +3668,182 @@
         </w:rPr>
         <w:t>.</w:t>
       </w:r>
-    </w:p>
-    <w:p>
-      <w:pPr>
-        <w:spacing w:after="0"/>
-        <w:rPr>
-          <w:rFonts w:ascii="Times New Roman" w:hAnsi="Times New Roman" w:cs="Times New Roman"/>
-          <w:sz w:val="24"/>
-          <w:szCs w:val="24"/>
-        </w:rPr>
-      </w:pPr>
-    </w:p>
-    <w:p>
-      <w:pPr>
-        <w:jc w:val="center"/>
-        <w:rPr>
-          <w:rFonts w:ascii="Times New Roman" w:hAnsi="Times New Roman" w:cs="Times New Roman"/>
-          <w:b/>
-          <w:sz w:val="24"/>
-          <w:szCs w:val="24"/>
-          <w:u w:val="single"/>
-        </w:rPr>
-      </w:pPr>
-      <w:r>
-        <w:rPr>
-          <w:rFonts w:ascii="Times New Roman" w:hAnsi="Times New Roman" w:cs="Times New Roman"/>
-          <w:b/>
-          <w:sz w:val="24"/>
-          <w:szCs w:val="24"/>
-          <w:u w:val="single"/>
-        </w:rPr>
-        <w:t>Име на изпълнителя на задача 6</w:t>
-      </w:r>
-    </w:p>
-    <w:p>
-      <w:pPr>
-        <w:rPr>
-          <w:rFonts w:ascii="Times New Roman" w:hAnsi="Times New Roman" w:cs="Times New Roman"/>
-          <w:b/>
-          <w:sz w:val="24"/>
-          <w:szCs w:val="24"/>
-          <w:lang w:val="en-US"/>
-        </w:rPr>
-      </w:pPr>
-      <w:r>
-        <w:rPr>
-          <w:rFonts w:ascii="Times New Roman" w:hAnsi="Times New Roman" w:cs="Times New Roman"/>
-          <w:b/>
-          <w:sz w:val="24"/>
-          <w:szCs w:val="24"/>
-          <w:lang w:val="en-US"/>
-        </w:rPr>
-        <w:t>Scheduler.java</w:t>
-      </w:r>
-    </w:p>
-    <w:p>
-      <w:pPr>
-        <w:spacing w:after="0"/>
-      </w:pPr>
-      <w:proofErr w:type="gramStart"/>
-      <w:r>
-        <w:rPr>
-          <w:rFonts w:ascii="Times New Roman" w:hAnsi="Times New Roman" w:cs="Times New Roman"/>
-          <w:sz w:val="24"/>
-          <w:szCs w:val="24"/>
-          <w:lang w:val="en-US"/>
-        </w:rPr>
-        <w:t>public</w:t>
-      </w:r>
-      <w:proofErr w:type="gramEnd"/>
-      <w:r>
-        <w:rPr>
-          <w:rFonts w:ascii="Times New Roman" w:hAnsi="Times New Roman" w:cs="Times New Roman"/>
-          <w:sz w:val="24"/>
-          <w:szCs w:val="24"/>
-        </w:rPr>
-        <w:t xml:space="preserve"> </w:t>
-      </w:r>
-      <w:proofErr w:type="spellStart"/>
-      <w:r>
-        <w:rPr>
-          <w:rFonts w:ascii="Times New Roman" w:hAnsi="Times New Roman" w:cs="Times New Roman"/>
-          <w:sz w:val="24"/>
-          <w:szCs w:val="24"/>
-          <w:lang w:val="en-US"/>
-        </w:rPr>
-        <w:t>rearrangeAveraging</w:t>
-      </w:r>
-      <w:proofErr w:type="spellEnd"/>
-      <w:r>
-        <w:rPr>
-          <w:rFonts w:ascii="Times New Roman" w:hAnsi="Times New Roman" w:cs="Times New Roman"/>
-          <w:sz w:val="24"/>
-          <w:szCs w:val="24"/>
-          <w:lang w:val="en-US"/>
-        </w:rPr>
-        <w:t xml:space="preserve">() : </w:t>
-      </w:r>
-      <w:proofErr w:type="spellStart"/>
-      <w:r>
-        <w:rPr>
-          <w:rFonts w:ascii="Times New Roman" w:hAnsi="Times New Roman" w:cs="Times New Roman"/>
-          <w:sz w:val="24"/>
-          <w:szCs w:val="24"/>
-          <w:lang w:val="en-US"/>
-        </w:rPr>
-        <w:t>int</w:t>
-      </w:r>
-      <w:proofErr w:type="spellEnd"/>
-      <w:r>
-        <w:rPr>
-          <w:rFonts w:ascii="Times New Roman" w:hAnsi="Times New Roman" w:cs="Times New Roman"/>
-          <w:sz w:val="24"/>
-          <w:szCs w:val="24"/>
-          <w:lang w:val="en-US"/>
-        </w:rPr>
-        <w:t xml:space="preserve"> //</w:t>
-      </w:r>
-      <w:r>
-        <w:rPr>
-          <w:rFonts w:ascii="Times New Roman" w:hAnsi="Times New Roman" w:cs="Times New Roman"/>
-          <w:sz w:val="24"/>
-          <w:szCs w:val="24"/>
-        </w:rPr>
-        <w:t>в метода се дефинира константа, определяща средния брой работни часове за стажант (</w:t>
-      </w:r>
-      <w:r>
-        <w:t>средният брой часове = брой работни дни *</w:t>
-      </w:r>
-      <w:r>
-        <w:rPr>
-          <w:lang w:val="en-US"/>
-        </w:rPr>
-        <w:t xml:space="preserve"> </w:t>
-      </w:r>
-      <w:r>
-        <w:t>брой работни смени * брой работни часове в смяна * брой работни места / брой стажанти</w:t>
-      </w:r>
-      <w:r>
-        <w:rPr>
-          <w:lang w:val="en-US"/>
-        </w:rPr>
-        <w:t xml:space="preserve">). </w:t>
-      </w:r>
-      <w:r>
-        <w:t>В цикъл се проверява стажантът с най-малък брой часове, ако този брой увеличен с продължителността на работната смяна (</w:t>
-      </w:r>
-      <w:proofErr w:type="spellStart"/>
-      <w:r>
-        <w:rPr>
-          <w:lang w:val="en-US"/>
-        </w:rPr>
-        <w:t>hoursInShift</w:t>
-      </w:r>
-      <w:proofErr w:type="spellEnd"/>
-      <w:r>
-        <w:rPr>
-          <w:lang w:val="en-US"/>
-        </w:rPr>
-        <w:t xml:space="preserve">) </w:t>
-      </w:r>
-      <w:r>
-        <w:t>е по-малък или равен на средния брой часове (условие (1)), то се търси стажантът с най-много работни часове и се опитва да се направи размяна на смените, ако е невъзможно се взима следващият по брой работни часове (вторият с най-много работни часове), докато не се намери някой, с когото да се направи размяна на смени, стига работните му часове за седмица да са поне колкото средният брой работни часове</w:t>
-      </w:r>
-      <w:r>
-        <w:t xml:space="preserve"> плюс продължителността на смяната (условие (2))</w:t>
+      <w:r>
+        <w:rPr>
+          <w:rFonts w:ascii="Times New Roman" w:hAnsi="Times New Roman" w:cs="Times New Roman"/>
+          <w:sz w:val="24"/>
+          <w:szCs w:val="24"/>
+        </w:rPr>
+        <w:t xml:space="preserve"> За разлика от метода от задача 4, тук се раздават всички останали смени, т.е възможно е някой да вземе 5 смени, докато друг да остане 1 (тук говорим условно, в нашия случай ще имаме максимум 2 смени, на практика няма да има възможност за подобно нещо.</w:t>
       </w:r>
       <w:bookmarkStart w:id="0" w:name="_GoBack"/>
       <w:bookmarkEnd w:id="0"/>
+    </w:p>
+    <w:p>
+      <w:pPr>
+        <w:spacing w:after="0"/>
+        <w:rPr>
+          <w:rFonts w:ascii="Times New Roman" w:hAnsi="Times New Roman" w:cs="Times New Roman"/>
+          <w:sz w:val="24"/>
+          <w:szCs w:val="24"/>
+        </w:rPr>
+      </w:pPr>
+    </w:p>
+    <w:p>
+      <w:pPr>
+        <w:jc w:val="center"/>
+        <w:rPr>
+          <w:rFonts w:ascii="Times New Roman" w:hAnsi="Times New Roman" w:cs="Times New Roman"/>
+          <w:b/>
+          <w:sz w:val="24"/>
+          <w:szCs w:val="24"/>
+          <w:u w:val="single"/>
+        </w:rPr>
+      </w:pPr>
+      <w:r>
+        <w:rPr>
+          <w:rFonts w:ascii="Times New Roman" w:hAnsi="Times New Roman" w:cs="Times New Roman"/>
+          <w:b/>
+          <w:sz w:val="24"/>
+          <w:szCs w:val="24"/>
+          <w:u w:val="single"/>
+        </w:rPr>
+        <w:t>Име на изпълнителя на задача 6</w:t>
+      </w:r>
+    </w:p>
+    <w:p>
+      <w:pPr>
+        <w:rPr>
+          <w:rFonts w:ascii="Times New Roman" w:hAnsi="Times New Roman" w:cs="Times New Roman"/>
+          <w:b/>
+          <w:sz w:val="24"/>
+          <w:szCs w:val="24"/>
+          <w:lang w:val="en-US"/>
+        </w:rPr>
+      </w:pPr>
+      <w:r>
+        <w:rPr>
+          <w:rFonts w:ascii="Times New Roman" w:hAnsi="Times New Roman" w:cs="Times New Roman"/>
+          <w:b/>
+          <w:sz w:val="24"/>
+          <w:szCs w:val="24"/>
+          <w:lang w:val="en-US"/>
+        </w:rPr>
+        <w:t>Scheduler.java</w:t>
+      </w:r>
+    </w:p>
+    <w:p>
+      <w:pPr>
+        <w:spacing w:after="0"/>
+      </w:pPr>
+      <w:proofErr w:type="gramStart"/>
+      <w:r>
+        <w:rPr>
+          <w:rFonts w:ascii="Times New Roman" w:hAnsi="Times New Roman" w:cs="Times New Roman"/>
+          <w:sz w:val="24"/>
+          <w:szCs w:val="24"/>
+          <w:lang w:val="en-US"/>
+        </w:rPr>
+        <w:t>public</w:t>
+      </w:r>
+      <w:proofErr w:type="gramEnd"/>
+      <w:r>
+        <w:rPr>
+          <w:rFonts w:ascii="Times New Roman" w:hAnsi="Times New Roman" w:cs="Times New Roman"/>
+          <w:sz w:val="24"/>
+          <w:szCs w:val="24"/>
+        </w:rPr>
+        <w:t xml:space="preserve"> </w:t>
+      </w:r>
+      <w:proofErr w:type="spellStart"/>
+      <w:r>
+        <w:rPr>
+          <w:rFonts w:ascii="Times New Roman" w:hAnsi="Times New Roman" w:cs="Times New Roman"/>
+          <w:sz w:val="24"/>
+          <w:szCs w:val="24"/>
+          <w:lang w:val="en-US"/>
+        </w:rPr>
+        <w:t>rearrangeAveraging</w:t>
+      </w:r>
+      <w:proofErr w:type="spellEnd"/>
+      <w:r>
+        <w:rPr>
+          <w:rFonts w:ascii="Times New Roman" w:hAnsi="Times New Roman" w:cs="Times New Roman"/>
+          <w:sz w:val="24"/>
+          <w:szCs w:val="24"/>
+          <w:lang w:val="en-US"/>
+        </w:rPr>
+        <w:t xml:space="preserve">() : </w:t>
+      </w:r>
+      <w:proofErr w:type="spellStart"/>
+      <w:r>
+        <w:rPr>
+          <w:rFonts w:ascii="Times New Roman" w:hAnsi="Times New Roman" w:cs="Times New Roman"/>
+          <w:sz w:val="24"/>
+          <w:szCs w:val="24"/>
+          <w:lang w:val="en-US"/>
+        </w:rPr>
+        <w:t>int</w:t>
+      </w:r>
+      <w:proofErr w:type="spellEnd"/>
+      <w:r>
+        <w:rPr>
+          <w:rFonts w:ascii="Times New Roman" w:hAnsi="Times New Roman" w:cs="Times New Roman"/>
+          <w:sz w:val="24"/>
+          <w:szCs w:val="24"/>
+          <w:lang w:val="en-US"/>
+        </w:rPr>
+        <w:t xml:space="preserve"> //</w:t>
+      </w:r>
+      <w:r>
+        <w:rPr>
+          <w:rFonts w:ascii="Times New Roman" w:hAnsi="Times New Roman" w:cs="Times New Roman"/>
+          <w:sz w:val="24"/>
+          <w:szCs w:val="24"/>
+        </w:rPr>
+        <w:t>в метода се дефинира константа, определяща средния брой работни часове за стажант (</w:t>
+      </w:r>
+      <w:r>
+        <w:t>средният брой часове = брой работни дни *</w:t>
+      </w:r>
+      <w:r>
+        <w:rPr>
+          <w:lang w:val="en-US"/>
+        </w:rPr>
+        <w:t xml:space="preserve"> </w:t>
+      </w:r>
+      <w:r>
+        <w:t>брой работни смени * брой работни часове в смяна * брой работни места / брой стажанти</w:t>
+      </w:r>
+      <w:r>
+        <w:rPr>
+          <w:lang w:val="en-US"/>
+        </w:rPr>
+        <w:t xml:space="preserve">). </w:t>
+      </w:r>
+      <w:r>
+        <w:t>В цикъл се проверява стажантът с най-малък брой часове, ако този брой увеличен с продължителността на работната смяна (</w:t>
+      </w:r>
+      <w:proofErr w:type="spellStart"/>
+      <w:r>
+        <w:rPr>
+          <w:lang w:val="en-US"/>
+        </w:rPr>
+        <w:t>hoursInShift</w:t>
+      </w:r>
+      <w:proofErr w:type="spellEnd"/>
+      <w:r>
+        <w:rPr>
+          <w:lang w:val="en-US"/>
+        </w:rPr>
+        <w:t xml:space="preserve">) </w:t>
+      </w:r>
+      <w:r>
+        <w:t>е по-малък или равен на средния брой часове (условие (1)), то се търси стажантът с най-много работни часове и се опитва да се направи размяна на смените, ако е невъзможно се взима следващият по брой работни часове (вторият с най-много работни часове), докато не се намери някой, с когото да се направи размяна на смени, стига работните му часове за седмица да са поне колкото средният брой работни часове</w:t>
+      </w:r>
+      <w:r>
+        <w:t xml:space="preserve"> плюс продължителността на смяната (условие (2))</w:t>
+      </w:r>
       <w:r>
         <w:t>. Ако условие (1) не е изпълнено се излиза от цикъла и се проверява коректността на данните.  Метода връща стойност 0 – ако всичко е ОК, или 1 – ако има нарушения на ограниченията.</w:t>
       </w:r>

</xml_diff>

<commit_message>
Update Employee and Scheduler - Georgi
Employee moje da se kaje, che e gotov, nadqvam se da ne sum izpusnal
nishto. Dobavih chlen-promenliva v Scheduler, dobavil sum q kum
dokumentaciqta.
</commit_message>
<xml_diff>
--- a/Implementation/Подробно описание на задачите за изпълнение.docx
+++ b/Implementation/Подробно описание на задачите за изпълнение.docx
@@ -2220,6 +2220,7 @@
           <w:rFonts w:ascii="Times New Roman" w:hAnsi="Times New Roman" w:cs="Times New Roman"/>
           <w:sz w:val="24"/>
           <w:szCs w:val="24"/>
+          <w:lang w:val="en-US"/>
         </w:rPr>
       </w:pPr>
       <w:proofErr w:type="gramStart"/>
@@ -2347,1337 +2348,1414 @@
           <w:szCs w:val="24"/>
           <w:lang w:val="en-US"/>
         </w:rPr>
-        <w:t xml:space="preserve"> [][][] </w:t>
-      </w:r>
-      <w:proofErr w:type="spellStart"/>
-      <w:r>
-        <w:rPr>
-          <w:rFonts w:ascii="Times New Roman" w:hAnsi="Times New Roman" w:cs="Times New Roman"/>
-          <w:sz w:val="24"/>
-          <w:szCs w:val="24"/>
-          <w:lang w:val="en-US"/>
-        </w:rPr>
-        <w:t>occupiedWorkplace</w:t>
-      </w:r>
-      <w:proofErr w:type="spellEnd"/>
-      <w:r>
-        <w:rPr>
-          <w:rFonts w:ascii="Times New Roman" w:hAnsi="Times New Roman" w:cs="Times New Roman"/>
-          <w:sz w:val="24"/>
-          <w:szCs w:val="24"/>
-          <w:lang w:val="en-US"/>
-        </w:rPr>
-        <w:t xml:space="preserve"> //</w:t>
-      </w:r>
-      <w:r>
-        <w:rPr>
-          <w:rFonts w:ascii="Times New Roman" w:hAnsi="Times New Roman" w:cs="Times New Roman"/>
-          <w:sz w:val="24"/>
-          <w:szCs w:val="24"/>
-        </w:rPr>
-        <w:t xml:space="preserve">тримерен масив с размерност </w:t>
-      </w:r>
-      <w:r>
-        <w:rPr>
-          <w:rFonts w:ascii="Times New Roman" w:hAnsi="Times New Roman" w:cs="Times New Roman"/>
-          <w:sz w:val="24"/>
-          <w:szCs w:val="24"/>
-          <w:lang w:val="en-US"/>
-        </w:rPr>
-        <w:t>[14][</w:t>
-      </w:r>
-      <w:r>
-        <w:rPr>
-          <w:rFonts w:ascii="Times New Roman" w:hAnsi="Times New Roman" w:cs="Times New Roman"/>
-          <w:sz w:val="24"/>
-          <w:szCs w:val="24"/>
-        </w:rPr>
-        <w:t>брой смени</w:t>
-      </w:r>
-      <w:r>
-        <w:rPr>
-          <w:rFonts w:ascii="Times New Roman" w:hAnsi="Times New Roman" w:cs="Times New Roman"/>
-          <w:sz w:val="24"/>
-          <w:szCs w:val="24"/>
-          <w:lang w:val="en-US"/>
-        </w:rPr>
-        <w:t>][</w:t>
-      </w:r>
-      <w:r>
-        <w:rPr>
-          <w:rFonts w:ascii="Times New Roman" w:hAnsi="Times New Roman" w:cs="Times New Roman"/>
-          <w:sz w:val="24"/>
-          <w:szCs w:val="24"/>
-        </w:rPr>
-        <w:t>брой работни места</w:t>
-      </w:r>
-      <w:r>
-        <w:rPr>
-          <w:rFonts w:ascii="Times New Roman" w:hAnsi="Times New Roman" w:cs="Times New Roman"/>
-          <w:sz w:val="24"/>
-          <w:szCs w:val="24"/>
-          <w:lang w:val="en-US"/>
-        </w:rPr>
-        <w:t>]</w:t>
-      </w:r>
-      <w:r>
-        <w:rPr>
-          <w:rFonts w:ascii="Times New Roman" w:hAnsi="Times New Roman" w:cs="Times New Roman"/>
-          <w:sz w:val="24"/>
-          <w:szCs w:val="24"/>
-        </w:rPr>
-        <w:t xml:space="preserve">, </w:t>
-      </w:r>
-      <w:r>
-        <w:rPr>
-          <w:rFonts w:ascii="Times New Roman" w:hAnsi="Times New Roman" w:cs="Times New Roman"/>
-          <w:sz w:val="24"/>
-          <w:szCs w:val="24"/>
-        </w:rPr>
-        <w:t>0</w:t>
-      </w:r>
-      <w:r>
-        <w:rPr>
-          <w:rFonts w:ascii="Times New Roman" w:hAnsi="Times New Roman" w:cs="Times New Roman"/>
-          <w:sz w:val="24"/>
-          <w:szCs w:val="24"/>
-          <w:lang w:val="en-US"/>
-        </w:rPr>
         <w:t xml:space="preserve"> </w:t>
       </w:r>
-      <w:r>
-        <w:rPr>
-          <w:rFonts w:ascii="Times New Roman" w:hAnsi="Times New Roman" w:cs="Times New Roman"/>
-          <w:sz w:val="24"/>
-          <w:szCs w:val="24"/>
-        </w:rPr>
-        <w:t>означава, че работното място не е заето</w:t>
-      </w:r>
-      <w:r>
-        <w:rPr>
-          <w:rFonts w:ascii="Times New Roman" w:hAnsi="Times New Roman" w:cs="Times New Roman"/>
-          <w:sz w:val="24"/>
-          <w:szCs w:val="24"/>
-          <w:lang w:val="en-US"/>
-        </w:rPr>
-        <w:t xml:space="preserve">, </w:t>
-      </w:r>
-      <w:r>
-        <w:rPr>
-          <w:rFonts w:ascii="Times New Roman" w:hAnsi="Times New Roman" w:cs="Times New Roman"/>
-          <w:sz w:val="24"/>
-          <w:szCs w:val="24"/>
-        </w:rPr>
-        <w:t xml:space="preserve">ако е заето мястото елемента от масива има стойност </w:t>
-      </w:r>
-      <w:r>
-        <w:rPr>
-          <w:rFonts w:ascii="Times New Roman" w:hAnsi="Times New Roman" w:cs="Times New Roman"/>
-          <w:sz w:val="24"/>
-          <w:szCs w:val="24"/>
-          <w:lang w:val="en-US"/>
-        </w:rPr>
-        <w:t xml:space="preserve">id </w:t>
-      </w:r>
-      <w:r>
-        <w:rPr>
-          <w:rFonts w:ascii="Times New Roman" w:hAnsi="Times New Roman" w:cs="Times New Roman"/>
-          <w:sz w:val="24"/>
-          <w:szCs w:val="24"/>
-        </w:rPr>
-        <w:t>на стажанта, който го е заел</w:t>
-      </w:r>
-    </w:p>
-    <w:p>
-      <w:pPr>
-        <w:spacing w:after="0"/>
-        <w:rPr>
-          <w:rFonts w:ascii="Times New Roman" w:hAnsi="Times New Roman" w:cs="Times New Roman"/>
-          <w:sz w:val="24"/>
-          <w:szCs w:val="24"/>
-        </w:rPr>
-      </w:pPr>
-      <w:proofErr w:type="gramStart"/>
-      <w:r>
-        <w:rPr>
-          <w:rFonts w:ascii="Times New Roman" w:hAnsi="Times New Roman" w:cs="Times New Roman"/>
-          <w:sz w:val="24"/>
-          <w:szCs w:val="24"/>
-          <w:lang w:val="en-US"/>
-        </w:rPr>
-        <w:t>private</w:t>
-      </w:r>
-      <w:proofErr w:type="gramEnd"/>
-      <w:r>
-        <w:rPr>
-          <w:rFonts w:ascii="Times New Roman" w:hAnsi="Times New Roman" w:cs="Times New Roman"/>
-          <w:sz w:val="24"/>
-          <w:szCs w:val="24"/>
-          <w:lang w:val="en-US"/>
-        </w:rPr>
-        <w:t xml:space="preserve"> static </w:t>
-      </w:r>
-      <w:proofErr w:type="spellStart"/>
-      <w:r>
-        <w:rPr>
-          <w:rFonts w:ascii="Times New Roman" w:hAnsi="Times New Roman" w:cs="Times New Roman"/>
-          <w:sz w:val="24"/>
-          <w:szCs w:val="24"/>
-          <w:lang w:val="en-US"/>
-        </w:rPr>
-        <w:t>LinkedList</w:t>
-      </w:r>
-      <w:proofErr w:type="spellEnd"/>
-      <w:r>
-        <w:rPr>
-          <w:rFonts w:ascii="Times New Roman" w:hAnsi="Times New Roman" w:cs="Times New Roman"/>
-          <w:sz w:val="24"/>
-          <w:szCs w:val="24"/>
-          <w:lang w:val="en-US"/>
-        </w:rPr>
-        <w:t xml:space="preserve"> &lt;Employee&gt; employees //</w:t>
-      </w:r>
-      <w:r>
-        <w:rPr>
-          <w:rFonts w:ascii="Times New Roman" w:hAnsi="Times New Roman" w:cs="Times New Roman"/>
-          <w:sz w:val="24"/>
-          <w:szCs w:val="24"/>
-        </w:rPr>
-        <w:t>свързан списък с всички стажанти (списъкът е индексиран ;) )</w:t>
-      </w:r>
-    </w:p>
-    <w:p>
-      <w:pPr>
-        <w:spacing w:after="0"/>
-        <w:rPr>
-          <w:rFonts w:ascii="Times New Roman" w:hAnsi="Times New Roman" w:cs="Times New Roman"/>
-          <w:sz w:val="24"/>
-          <w:szCs w:val="24"/>
-          <w:lang w:val="en-US"/>
-        </w:rPr>
-      </w:pPr>
-      <w:proofErr w:type="gramStart"/>
-      <w:r>
-        <w:rPr>
-          <w:rFonts w:ascii="Times New Roman" w:hAnsi="Times New Roman" w:cs="Times New Roman"/>
-          <w:sz w:val="24"/>
-          <w:szCs w:val="24"/>
-          <w:lang w:val="en-US"/>
-        </w:rPr>
-        <w:t>private</w:t>
-      </w:r>
-      <w:proofErr w:type="gramEnd"/>
-      <w:r>
-        <w:rPr>
-          <w:rFonts w:ascii="Times New Roman" w:hAnsi="Times New Roman" w:cs="Times New Roman"/>
-          <w:sz w:val="24"/>
-          <w:szCs w:val="24"/>
-          <w:lang w:val="en-US"/>
-        </w:rPr>
-        <w:t xml:space="preserve"> static </w:t>
-      </w:r>
-      <w:proofErr w:type="spellStart"/>
-      <w:r>
-        <w:rPr>
-          <w:rFonts w:ascii="Times New Roman" w:hAnsi="Times New Roman" w:cs="Times New Roman"/>
-          <w:sz w:val="24"/>
-          <w:szCs w:val="24"/>
-          <w:lang w:val="en-US"/>
-        </w:rPr>
-        <w:t>int</w:t>
-      </w:r>
-      <w:proofErr w:type="spellEnd"/>
-      <w:r>
-        <w:rPr>
-          <w:rFonts w:ascii="Times New Roman" w:hAnsi="Times New Roman" w:cs="Times New Roman"/>
-          <w:sz w:val="24"/>
-          <w:szCs w:val="24"/>
-          <w:lang w:val="en-US"/>
-        </w:rPr>
-        <w:t xml:space="preserve"> </w:t>
-      </w:r>
-      <w:proofErr w:type="spellStart"/>
-      <w:r>
-        <w:rPr>
-          <w:rFonts w:ascii="Times New Roman" w:hAnsi="Times New Roman" w:cs="Times New Roman"/>
-          <w:sz w:val="24"/>
-          <w:szCs w:val="24"/>
-          <w:lang w:val="en-US"/>
-        </w:rPr>
-        <w:t>minWorkHours</w:t>
-      </w:r>
-      <w:proofErr w:type="spellEnd"/>
-      <w:r>
-        <w:rPr>
-          <w:rFonts w:ascii="Times New Roman" w:hAnsi="Times New Roman" w:cs="Times New Roman"/>
-          <w:sz w:val="24"/>
-          <w:szCs w:val="24"/>
-          <w:lang w:val="en-US"/>
-        </w:rPr>
-        <w:t xml:space="preserve"> //</w:t>
-      </w:r>
-      <w:r>
-        <w:rPr>
-          <w:rFonts w:ascii="Times New Roman" w:hAnsi="Times New Roman" w:cs="Times New Roman"/>
-          <w:sz w:val="24"/>
-          <w:szCs w:val="24"/>
-        </w:rPr>
-        <w:t>минималният брой часове за 14-те дни, &gt;=1</w:t>
-      </w:r>
-      <w:r>
-        <w:rPr>
-          <w:rFonts w:ascii="Times New Roman" w:hAnsi="Times New Roman" w:cs="Times New Roman"/>
-          <w:sz w:val="24"/>
-          <w:szCs w:val="24"/>
-          <w:lang w:val="en-US"/>
-        </w:rPr>
-        <w:t xml:space="preserve"> &amp;&amp; &lt;=</w:t>
-      </w:r>
-      <w:proofErr w:type="spellStart"/>
-      <w:r>
-        <w:rPr>
-          <w:rFonts w:ascii="Times New Roman" w:hAnsi="Times New Roman" w:cs="Times New Roman"/>
-          <w:sz w:val="24"/>
-          <w:szCs w:val="24"/>
-          <w:lang w:val="en-US"/>
-        </w:rPr>
-        <w:t>maxWorkHours</w:t>
-      </w:r>
-      <w:proofErr w:type="spellEnd"/>
-    </w:p>
-    <w:p>
-      <w:pPr>
-        <w:spacing w:after="0"/>
-        <w:rPr>
-          <w:rFonts w:ascii="Times New Roman" w:hAnsi="Times New Roman" w:cs="Times New Roman"/>
-          <w:sz w:val="24"/>
-          <w:szCs w:val="24"/>
-        </w:rPr>
-      </w:pPr>
-      <w:proofErr w:type="gramStart"/>
-      <w:r>
-        <w:rPr>
-          <w:rFonts w:ascii="Times New Roman" w:hAnsi="Times New Roman" w:cs="Times New Roman"/>
-          <w:sz w:val="24"/>
-          <w:szCs w:val="24"/>
-          <w:lang w:val="en-US"/>
-        </w:rPr>
-        <w:t>private</w:t>
-      </w:r>
-      <w:proofErr w:type="gramEnd"/>
-      <w:r>
-        <w:rPr>
-          <w:rFonts w:ascii="Times New Roman" w:hAnsi="Times New Roman" w:cs="Times New Roman"/>
-          <w:sz w:val="24"/>
-          <w:szCs w:val="24"/>
-          <w:lang w:val="en-US"/>
-        </w:rPr>
-        <w:t xml:space="preserve"> static </w:t>
-      </w:r>
-      <w:proofErr w:type="spellStart"/>
-      <w:r>
-        <w:rPr>
-          <w:rFonts w:ascii="Times New Roman" w:hAnsi="Times New Roman" w:cs="Times New Roman"/>
-          <w:sz w:val="24"/>
-          <w:szCs w:val="24"/>
-          <w:lang w:val="en-US"/>
-        </w:rPr>
-        <w:t>int</w:t>
-      </w:r>
-      <w:proofErr w:type="spellEnd"/>
-      <w:r>
-        <w:rPr>
-          <w:rFonts w:ascii="Times New Roman" w:hAnsi="Times New Roman" w:cs="Times New Roman"/>
-          <w:sz w:val="24"/>
-          <w:szCs w:val="24"/>
-          <w:lang w:val="en-US"/>
-        </w:rPr>
-        <w:t xml:space="preserve"> </w:t>
-      </w:r>
-      <w:proofErr w:type="spellStart"/>
-      <w:r>
-        <w:rPr>
-          <w:rFonts w:ascii="Times New Roman" w:hAnsi="Times New Roman" w:cs="Times New Roman"/>
-          <w:sz w:val="24"/>
-          <w:szCs w:val="24"/>
-          <w:lang w:val="en-US"/>
-        </w:rPr>
-        <w:t>maxWorkHours</w:t>
-      </w:r>
-      <w:proofErr w:type="spellEnd"/>
-      <w:r>
-        <w:rPr>
-          <w:rFonts w:ascii="Times New Roman" w:hAnsi="Times New Roman" w:cs="Times New Roman"/>
-          <w:sz w:val="24"/>
-          <w:szCs w:val="24"/>
-          <w:lang w:val="en-US"/>
-        </w:rPr>
-        <w:t xml:space="preserve"> //</w:t>
-      </w:r>
-      <w:r>
-        <w:rPr>
-          <w:rFonts w:ascii="Times New Roman" w:hAnsi="Times New Roman" w:cs="Times New Roman"/>
-          <w:sz w:val="24"/>
-          <w:szCs w:val="24"/>
-        </w:rPr>
-        <w:t xml:space="preserve">максималният брой часове за 14-те дни,&gt;=1 </w:t>
-      </w:r>
-      <w:r>
-        <w:rPr>
-          <w:rFonts w:ascii="Times New Roman" w:hAnsi="Times New Roman" w:cs="Times New Roman"/>
-          <w:sz w:val="24"/>
-          <w:szCs w:val="24"/>
-          <w:lang w:val="en-US"/>
-        </w:rPr>
-        <w:t xml:space="preserve">&amp;&amp; </w:t>
-      </w:r>
-      <w:r>
-        <w:rPr>
-          <w:rFonts w:ascii="Times New Roman" w:hAnsi="Times New Roman" w:cs="Times New Roman"/>
-          <w:sz w:val="24"/>
-          <w:szCs w:val="24"/>
-        </w:rPr>
-        <w:t>&lt;=80</w:t>
-      </w:r>
-    </w:p>
-    <w:p>
-      <w:pPr>
-        <w:spacing w:after="0"/>
-        <w:rPr>
-          <w:rFonts w:ascii="Times New Roman" w:hAnsi="Times New Roman" w:cs="Times New Roman"/>
-          <w:sz w:val="24"/>
-          <w:szCs w:val="24"/>
-        </w:rPr>
-      </w:pPr>
-      <w:r>
-        <w:rPr>
-          <w:rFonts w:ascii="Times New Roman" w:hAnsi="Times New Roman" w:cs="Times New Roman"/>
-          <w:sz w:val="24"/>
-          <w:szCs w:val="24"/>
-        </w:rPr>
-        <w:t xml:space="preserve">/*Всички променливи са статични, тъй като те са </w:t>
-      </w:r>
-      <w:r>
-        <w:rPr>
-          <w:rFonts w:ascii="Times New Roman" w:hAnsi="Times New Roman" w:cs="Times New Roman"/>
-          <w:sz w:val="24"/>
-          <w:szCs w:val="24"/>
-        </w:rPr>
-        <w:t>референция към самия клас, а не към неговите инстанции (обектите от този клас)</w:t>
-      </w:r>
-      <w:r>
-        <w:rPr>
-          <w:rFonts w:ascii="Times New Roman" w:hAnsi="Times New Roman" w:cs="Times New Roman"/>
-          <w:sz w:val="24"/>
-          <w:szCs w:val="24"/>
-        </w:rPr>
-        <w:t>*/</w:t>
-      </w:r>
-    </w:p>
-    <w:p>
-      <w:pPr>
-        <w:spacing w:after="0"/>
-        <w:rPr>
-          <w:rFonts w:ascii="Times New Roman" w:hAnsi="Times New Roman" w:cs="Times New Roman"/>
-          <w:sz w:val="24"/>
-          <w:szCs w:val="24"/>
-        </w:rPr>
-      </w:pPr>
-    </w:p>
-    <w:p>
-      <w:pPr>
-        <w:spacing w:after="0"/>
-        <w:rPr>
-          <w:rFonts w:ascii="Times New Roman" w:hAnsi="Times New Roman" w:cs="Times New Roman"/>
-          <w:sz w:val="24"/>
-          <w:szCs w:val="24"/>
-        </w:rPr>
-      </w:pPr>
-      <w:proofErr w:type="gramStart"/>
-      <w:r>
-        <w:rPr>
-          <w:rFonts w:ascii="Times New Roman" w:hAnsi="Times New Roman" w:cs="Times New Roman"/>
-          <w:sz w:val="24"/>
-          <w:szCs w:val="24"/>
-          <w:lang w:val="en-US"/>
-        </w:rPr>
-        <w:t>static{</w:t>
-      </w:r>
-      <w:proofErr w:type="gramEnd"/>
-      <w:r>
-        <w:rPr>
-          <w:rFonts w:ascii="Times New Roman" w:hAnsi="Times New Roman" w:cs="Times New Roman"/>
-          <w:sz w:val="24"/>
-          <w:szCs w:val="24"/>
-          <w:lang w:val="en-US"/>
-        </w:rPr>
-        <w:t xml:space="preserve"> ….}</w:t>
-      </w:r>
-      <w:r>
-        <w:rPr>
-          <w:rFonts w:ascii="Times New Roman" w:hAnsi="Times New Roman" w:cs="Times New Roman"/>
-          <w:sz w:val="24"/>
-          <w:szCs w:val="24"/>
-          <w:lang w:val="en-US"/>
-        </w:rPr>
-        <w:t xml:space="preserve"> //</w:t>
-      </w:r>
-      <w:r>
-        <w:rPr>
-          <w:rFonts w:ascii="Times New Roman" w:hAnsi="Times New Roman" w:cs="Times New Roman"/>
-          <w:sz w:val="24"/>
-          <w:szCs w:val="24"/>
-        </w:rPr>
-        <w:t xml:space="preserve">статична </w:t>
-      </w:r>
-      <w:r>
-        <w:rPr>
-          <w:rFonts w:ascii="Times New Roman" w:hAnsi="Times New Roman" w:cs="Times New Roman"/>
-          <w:sz w:val="24"/>
-          <w:szCs w:val="24"/>
-        </w:rPr>
-        <w:t>инициализация на всички входни п</w:t>
-      </w:r>
-      <w:r>
-        <w:rPr>
-          <w:rFonts w:ascii="Times New Roman" w:hAnsi="Times New Roman" w:cs="Times New Roman"/>
-          <w:sz w:val="24"/>
-          <w:szCs w:val="24"/>
-        </w:rPr>
-        <w:t>араметри</w:t>
-      </w:r>
-      <w:r>
-        <w:rPr>
-          <w:rFonts w:ascii="Times New Roman" w:hAnsi="Times New Roman" w:cs="Times New Roman"/>
-          <w:sz w:val="24"/>
-          <w:szCs w:val="24"/>
-        </w:rPr>
-        <w:t>, метода връща стойност 0, ако всички данни са коректни, или стойност 1, ако има грешка</w:t>
-      </w:r>
-    </w:p>
-    <w:p>
-      <w:pPr>
-        <w:spacing w:after="0"/>
-        <w:rPr>
-          <w:rFonts w:ascii="Times New Roman" w:hAnsi="Times New Roman" w:cs="Times New Roman"/>
-          <w:sz w:val="24"/>
-          <w:szCs w:val="24"/>
-          <w:lang w:val="en-US"/>
-        </w:rPr>
-      </w:pPr>
-    </w:p>
-    <w:p>
-      <w:pPr>
-        <w:spacing w:after="0"/>
-        <w:rPr>
-          <w:rFonts w:ascii="Times New Roman" w:hAnsi="Times New Roman" w:cs="Times New Roman"/>
-          <w:sz w:val="24"/>
-          <w:szCs w:val="24"/>
-          <w:lang w:val="en-US"/>
-        </w:rPr>
-      </w:pPr>
-      <w:proofErr w:type="gramStart"/>
-      <w:r>
-        <w:rPr>
-          <w:rFonts w:ascii="Times New Roman" w:hAnsi="Times New Roman" w:cs="Times New Roman"/>
-          <w:sz w:val="24"/>
-          <w:szCs w:val="24"/>
-          <w:lang w:val="en-US"/>
-        </w:rPr>
-        <w:t>public</w:t>
-      </w:r>
-      <w:proofErr w:type="gramEnd"/>
-      <w:r>
-        <w:rPr>
-          <w:rFonts w:ascii="Times New Roman" w:hAnsi="Times New Roman" w:cs="Times New Roman"/>
-          <w:sz w:val="24"/>
-          <w:szCs w:val="24"/>
-          <w:lang w:val="en-US"/>
-        </w:rPr>
-        <w:t xml:space="preserve"> static main(String [] </w:t>
-      </w:r>
-      <w:proofErr w:type="spellStart"/>
-      <w:r>
-        <w:rPr>
-          <w:rFonts w:ascii="Times New Roman" w:hAnsi="Times New Roman" w:cs="Times New Roman"/>
-          <w:sz w:val="24"/>
-          <w:szCs w:val="24"/>
-          <w:lang w:val="en-US"/>
-        </w:rPr>
-        <w:t>args</w:t>
-      </w:r>
-      <w:proofErr w:type="spellEnd"/>
-      <w:r>
-        <w:rPr>
-          <w:rFonts w:ascii="Times New Roman" w:hAnsi="Times New Roman" w:cs="Times New Roman"/>
-          <w:sz w:val="24"/>
-          <w:szCs w:val="24"/>
-          <w:lang w:val="en-US"/>
-        </w:rPr>
-        <w:t>) : void //</w:t>
-      </w:r>
-      <w:r>
-        <w:rPr>
-          <w:rFonts w:ascii="Times New Roman" w:hAnsi="Times New Roman" w:cs="Times New Roman"/>
-          <w:sz w:val="24"/>
-          <w:szCs w:val="24"/>
-        </w:rPr>
-        <w:t xml:space="preserve">това на всички трябва да е ясно какво е </w:t>
-      </w:r>
-      <w:r>
-        <w:rPr>
-          <w:rFonts w:ascii="Times New Roman" w:hAnsi="Times New Roman" w:cs="Times New Roman"/>
-          <w:sz w:val="24"/>
-          <w:szCs w:val="24"/>
-          <w:lang w:val="en-US"/>
-        </w:rPr>
-        <w:t>:D</w:t>
-      </w:r>
-    </w:p>
-    <w:p>
-      <w:pPr>
-        <w:spacing w:after="0"/>
-        <w:rPr>
-          <w:rFonts w:ascii="Times New Roman" w:hAnsi="Times New Roman" w:cs="Times New Roman"/>
-          <w:sz w:val="24"/>
-          <w:szCs w:val="24"/>
-        </w:rPr>
-      </w:pPr>
-    </w:p>
-    <w:p>
-      <w:pPr>
-        <w:jc w:val="center"/>
-        <w:rPr>
-          <w:rFonts w:ascii="Times New Roman" w:hAnsi="Times New Roman" w:cs="Times New Roman"/>
-          <w:b/>
-          <w:sz w:val="24"/>
-          <w:szCs w:val="24"/>
-          <w:u w:val="single"/>
-        </w:rPr>
-      </w:pPr>
-      <w:r>
-        <w:rPr>
-          <w:rFonts w:ascii="Times New Roman" w:hAnsi="Times New Roman" w:cs="Times New Roman"/>
-          <w:b/>
-          <w:sz w:val="24"/>
-          <w:szCs w:val="24"/>
-          <w:u w:val="single"/>
-        </w:rPr>
-        <w:t>Име на изпълнителя на задача 4</w:t>
-      </w:r>
-    </w:p>
-    <w:p>
-      <w:pPr>
-        <w:rPr>
-          <w:rFonts w:ascii="Times New Roman" w:hAnsi="Times New Roman" w:cs="Times New Roman"/>
-          <w:b/>
-          <w:sz w:val="24"/>
-          <w:szCs w:val="24"/>
-          <w:lang w:val="en-US"/>
-        </w:rPr>
-      </w:pPr>
-      <w:r>
-        <w:rPr>
-          <w:rFonts w:ascii="Times New Roman" w:hAnsi="Times New Roman" w:cs="Times New Roman"/>
-          <w:b/>
-          <w:sz w:val="24"/>
-          <w:szCs w:val="24"/>
-          <w:lang w:val="en-US"/>
-        </w:rPr>
-        <w:t>Scheduler.java</w:t>
-      </w:r>
-    </w:p>
-    <w:p>
-      <w:pPr>
-        <w:spacing w:after="0"/>
-        <w:rPr>
-          <w:rFonts w:ascii="Times New Roman" w:hAnsi="Times New Roman" w:cs="Times New Roman"/>
-          <w:sz w:val="24"/>
-          <w:szCs w:val="24"/>
-        </w:rPr>
-      </w:pPr>
-      <w:proofErr w:type="gramStart"/>
-      <w:r>
-        <w:rPr>
-          <w:rFonts w:ascii="Times New Roman" w:hAnsi="Times New Roman" w:cs="Times New Roman"/>
-          <w:sz w:val="24"/>
-          <w:szCs w:val="24"/>
-          <w:lang w:val="en-US"/>
-        </w:rPr>
-        <w:t>public</w:t>
-      </w:r>
-      <w:proofErr w:type="gramEnd"/>
-      <w:r>
-        <w:rPr>
-          <w:rFonts w:ascii="Times New Roman" w:hAnsi="Times New Roman" w:cs="Times New Roman"/>
-          <w:sz w:val="24"/>
-          <w:szCs w:val="24"/>
-          <w:lang w:val="en-US"/>
-        </w:rPr>
-        <w:t xml:space="preserve"> </w:t>
-      </w:r>
-      <w:proofErr w:type="spellStart"/>
-      <w:r>
-        <w:rPr>
-          <w:rFonts w:ascii="Times New Roman" w:hAnsi="Times New Roman" w:cs="Times New Roman"/>
-          <w:sz w:val="24"/>
-          <w:szCs w:val="24"/>
-          <w:lang w:val="en-US"/>
-        </w:rPr>
-        <w:t>arrangeHours</w:t>
-      </w:r>
-      <w:proofErr w:type="spellEnd"/>
-      <w:r>
-        <w:rPr>
-          <w:rFonts w:ascii="Times New Roman" w:hAnsi="Times New Roman" w:cs="Times New Roman"/>
-          <w:sz w:val="24"/>
-          <w:szCs w:val="24"/>
-          <w:lang w:val="en-US"/>
-        </w:rPr>
-        <w:t>(</w:t>
-      </w:r>
-      <w:proofErr w:type="spellStart"/>
-      <w:r>
-        <w:rPr>
-          <w:rFonts w:ascii="Times New Roman" w:hAnsi="Times New Roman" w:cs="Times New Roman"/>
-          <w:sz w:val="24"/>
-          <w:szCs w:val="24"/>
-          <w:lang w:val="en-US"/>
-        </w:rPr>
-        <w:t>int</w:t>
-      </w:r>
-      <w:proofErr w:type="spellEnd"/>
-      <w:r>
-        <w:rPr>
-          <w:rFonts w:ascii="Times New Roman" w:hAnsi="Times New Roman" w:cs="Times New Roman"/>
-          <w:sz w:val="24"/>
-          <w:szCs w:val="24"/>
-          <w:lang w:val="en-US"/>
-        </w:rPr>
-        <w:t xml:space="preserve"> day</w:t>
-      </w:r>
-      <w:r>
-        <w:rPr>
-          <w:rFonts w:ascii="Times New Roman" w:hAnsi="Times New Roman" w:cs="Times New Roman"/>
-          <w:sz w:val="24"/>
-          <w:szCs w:val="24"/>
-          <w:lang w:val="en-US"/>
-        </w:rPr>
-        <w:t>) : void //</w:t>
-      </w:r>
-      <w:r>
-        <w:rPr>
-          <w:rFonts w:ascii="Times New Roman" w:hAnsi="Times New Roman" w:cs="Times New Roman"/>
-          <w:sz w:val="24"/>
-          <w:szCs w:val="24"/>
-        </w:rPr>
-        <w:t xml:space="preserve">започвайки от най-заетия, продължавайки към най-свободния стажант се разпределят работни смени за всеки ден (входен параметър </w:t>
-      </w:r>
-      <w:r>
-        <w:rPr>
-          <w:rFonts w:ascii="Times New Roman" w:hAnsi="Times New Roman" w:cs="Times New Roman"/>
-          <w:sz w:val="24"/>
-          <w:szCs w:val="24"/>
-          <w:lang w:val="en-US"/>
-        </w:rPr>
-        <w:t xml:space="preserve">day </w:t>
-      </w:r>
-      <w:r>
-        <w:rPr>
-          <w:rFonts w:ascii="Times New Roman" w:hAnsi="Times New Roman" w:cs="Times New Roman"/>
-          <w:sz w:val="24"/>
-          <w:szCs w:val="24"/>
-        </w:rPr>
-        <w:t>за метода)</w:t>
-      </w:r>
-      <w:r>
-        <w:rPr>
-          <w:rFonts w:ascii="Times New Roman" w:hAnsi="Times New Roman" w:cs="Times New Roman"/>
-          <w:sz w:val="24"/>
-          <w:szCs w:val="24"/>
-          <w:lang w:val="en-US"/>
-        </w:rPr>
-        <w:t xml:space="preserve">. </w:t>
-      </w:r>
-      <w:r>
-        <w:rPr>
-          <w:rFonts w:ascii="Times New Roman" w:hAnsi="Times New Roman" w:cs="Times New Roman"/>
-          <w:sz w:val="24"/>
-          <w:szCs w:val="24"/>
-        </w:rPr>
-        <w:t xml:space="preserve">Метода маркира </w:t>
-      </w:r>
-      <w:proofErr w:type="spellStart"/>
-      <w:r>
-        <w:rPr>
-          <w:rFonts w:ascii="Times New Roman" w:hAnsi="Times New Roman" w:cs="Times New Roman"/>
-          <w:sz w:val="24"/>
-          <w:szCs w:val="24"/>
-          <w:lang w:val="en-US"/>
-        </w:rPr>
-        <w:t>occupiedWorkplace</w:t>
-      </w:r>
-      <w:proofErr w:type="spellEnd"/>
-      <w:r>
-        <w:rPr>
-          <w:rFonts w:ascii="Times New Roman" w:hAnsi="Times New Roman" w:cs="Times New Roman"/>
-          <w:sz w:val="24"/>
-          <w:szCs w:val="24"/>
-          <w:lang w:val="en-US"/>
-        </w:rPr>
-        <w:t>[day][</w:t>
-      </w:r>
-      <w:r>
-        <w:rPr>
-          <w:rFonts w:ascii="Times New Roman" w:hAnsi="Times New Roman" w:cs="Times New Roman"/>
-          <w:sz w:val="24"/>
-          <w:szCs w:val="24"/>
-        </w:rPr>
-        <w:t>работна смяна</w:t>
-      </w:r>
-      <w:r>
-        <w:rPr>
-          <w:rFonts w:ascii="Times New Roman" w:hAnsi="Times New Roman" w:cs="Times New Roman"/>
-          <w:sz w:val="24"/>
-          <w:szCs w:val="24"/>
-          <w:lang w:val="en-US"/>
-        </w:rPr>
-        <w:t>][</w:t>
-      </w:r>
-      <w:r>
-        <w:rPr>
-          <w:rFonts w:ascii="Times New Roman" w:hAnsi="Times New Roman" w:cs="Times New Roman"/>
-          <w:sz w:val="24"/>
-          <w:szCs w:val="24"/>
-        </w:rPr>
-        <w:t>работно място</w:t>
-      </w:r>
-      <w:r>
-        <w:rPr>
-          <w:rFonts w:ascii="Times New Roman" w:hAnsi="Times New Roman" w:cs="Times New Roman"/>
-          <w:sz w:val="24"/>
-          <w:szCs w:val="24"/>
-          <w:lang w:val="en-US"/>
-        </w:rPr>
-        <w:t>]</w:t>
-      </w:r>
-      <w:r>
-        <w:rPr>
-          <w:rFonts w:ascii="Times New Roman" w:hAnsi="Times New Roman" w:cs="Times New Roman"/>
-          <w:sz w:val="24"/>
-          <w:szCs w:val="24"/>
-        </w:rPr>
-        <w:t xml:space="preserve"> </w:t>
-      </w:r>
-      <w:r>
-        <w:rPr>
-          <w:rFonts w:ascii="Times New Roman" w:hAnsi="Times New Roman" w:cs="Times New Roman"/>
-          <w:sz w:val="24"/>
-          <w:szCs w:val="24"/>
-        </w:rPr>
-        <w:t xml:space="preserve">в </w:t>
-      </w:r>
-      <w:r>
-        <w:rPr>
-          <w:rFonts w:ascii="Times New Roman" w:hAnsi="Times New Roman" w:cs="Times New Roman"/>
-          <w:sz w:val="24"/>
-          <w:szCs w:val="24"/>
-          <w:lang w:val="en-US"/>
-        </w:rPr>
-        <w:t>id</w:t>
-      </w:r>
-      <w:r>
-        <w:rPr>
-          <w:rFonts w:ascii="Times New Roman" w:hAnsi="Times New Roman" w:cs="Times New Roman"/>
-          <w:sz w:val="24"/>
-          <w:szCs w:val="24"/>
-        </w:rPr>
-        <w:t xml:space="preserve">, ако намери стажант, който да заеме съответно работно място в съответната работна смяна. Също така вдига флаг </w:t>
-      </w:r>
-      <w:r>
-        <w:rPr>
-          <w:rFonts w:ascii="Times New Roman" w:hAnsi="Times New Roman" w:cs="Times New Roman"/>
-          <w:sz w:val="24"/>
-          <w:szCs w:val="24"/>
-        </w:rPr>
-        <w:t>номер на работно място</w:t>
-      </w:r>
-      <w:r>
-        <w:rPr>
-          <w:rFonts w:ascii="Times New Roman" w:hAnsi="Times New Roman" w:cs="Times New Roman"/>
-          <w:sz w:val="24"/>
-          <w:szCs w:val="24"/>
-          <w:lang w:val="en-US"/>
-        </w:rPr>
-        <w:t xml:space="preserve"> </w:t>
-      </w:r>
-      <w:r>
-        <w:rPr>
-          <w:rFonts w:ascii="Times New Roman" w:hAnsi="Times New Roman" w:cs="Times New Roman"/>
-          <w:sz w:val="24"/>
-          <w:szCs w:val="24"/>
-        </w:rPr>
-        <w:t xml:space="preserve">в член-променливата </w:t>
-      </w:r>
-      <w:proofErr w:type="spellStart"/>
-      <w:r>
-        <w:rPr>
-          <w:rFonts w:ascii="Times New Roman" w:hAnsi="Times New Roman" w:cs="Times New Roman"/>
-          <w:sz w:val="24"/>
-          <w:szCs w:val="24"/>
-          <w:lang w:val="en-US"/>
-        </w:rPr>
-        <w:t>workShift</w:t>
-      </w:r>
-      <w:proofErr w:type="spellEnd"/>
-      <w:r>
-        <w:rPr>
-          <w:rFonts w:ascii="Times New Roman" w:hAnsi="Times New Roman" w:cs="Times New Roman"/>
-          <w:sz w:val="24"/>
-          <w:szCs w:val="24"/>
-          <w:lang w:val="en-US"/>
-        </w:rPr>
-        <w:t>[day][</w:t>
-      </w:r>
-      <w:r>
-        <w:rPr>
-          <w:rFonts w:ascii="Times New Roman" w:hAnsi="Times New Roman" w:cs="Times New Roman"/>
-          <w:sz w:val="24"/>
-          <w:szCs w:val="24"/>
-        </w:rPr>
-        <w:t>работна смяна</w:t>
-      </w:r>
-      <w:r>
-        <w:rPr>
-          <w:rFonts w:ascii="Times New Roman" w:hAnsi="Times New Roman" w:cs="Times New Roman"/>
-          <w:sz w:val="24"/>
-          <w:szCs w:val="24"/>
-          <w:lang w:val="en-US"/>
-        </w:rPr>
-        <w:t>]</w:t>
-      </w:r>
-      <w:r>
-        <w:rPr>
-          <w:rFonts w:ascii="Times New Roman" w:hAnsi="Times New Roman" w:cs="Times New Roman"/>
-          <w:sz w:val="24"/>
-          <w:szCs w:val="24"/>
-        </w:rPr>
-        <w:t xml:space="preserve"> в обекта от клас </w:t>
-      </w:r>
-      <w:r>
-        <w:rPr>
-          <w:rFonts w:ascii="Times New Roman" w:hAnsi="Times New Roman" w:cs="Times New Roman"/>
-          <w:sz w:val="24"/>
-          <w:szCs w:val="24"/>
-          <w:lang w:val="en-US"/>
-        </w:rPr>
-        <w:t>Employee</w:t>
-      </w:r>
-      <w:r>
-        <w:rPr>
-          <w:rFonts w:ascii="Times New Roman" w:hAnsi="Times New Roman" w:cs="Times New Roman"/>
-          <w:sz w:val="24"/>
-          <w:szCs w:val="24"/>
-        </w:rPr>
-        <w:t>, с който се работи в метода</w:t>
-      </w:r>
-      <w:r>
-        <w:rPr>
-          <w:rFonts w:ascii="Times New Roman" w:hAnsi="Times New Roman" w:cs="Times New Roman"/>
-          <w:sz w:val="24"/>
-          <w:szCs w:val="24"/>
-          <w:lang w:val="en-US"/>
-        </w:rPr>
-        <w:t>.</w:t>
-      </w:r>
-      <w:r>
-        <w:rPr>
-          <w:rFonts w:ascii="Times New Roman" w:hAnsi="Times New Roman" w:cs="Times New Roman"/>
-          <w:sz w:val="24"/>
-          <w:szCs w:val="24"/>
-        </w:rPr>
-        <w:t xml:space="preserve"> Реално тук се раздава по 1 смяна за всички, които имат възможност да работят в този ден.</w:t>
-      </w:r>
-    </w:p>
-    <w:p>
-      <w:pPr>
-        <w:spacing w:after="0"/>
-        <w:rPr>
-          <w:rFonts w:ascii="Times New Roman" w:hAnsi="Times New Roman" w:cs="Times New Roman"/>
-          <w:sz w:val="24"/>
-          <w:szCs w:val="24"/>
-        </w:rPr>
-      </w:pPr>
-    </w:p>
-    <w:p>
-      <w:pPr>
-        <w:spacing w:after="0"/>
-        <w:rPr>
-          <w:rFonts w:ascii="Times New Roman" w:hAnsi="Times New Roman" w:cs="Times New Roman"/>
-          <w:sz w:val="24"/>
-          <w:szCs w:val="24"/>
-        </w:rPr>
-      </w:pPr>
-    </w:p>
-    <w:p>
-      <w:pPr>
-        <w:spacing w:after="0"/>
-        <w:rPr>
-          <w:rFonts w:ascii="Times New Roman" w:hAnsi="Times New Roman" w:cs="Times New Roman"/>
-          <w:sz w:val="24"/>
-          <w:szCs w:val="24"/>
-        </w:rPr>
-      </w:pPr>
-    </w:p>
-    <w:p>
-      <w:pPr>
-        <w:spacing w:after="0"/>
-        <w:rPr>
-          <w:rFonts w:ascii="Times New Roman" w:hAnsi="Times New Roman" w:cs="Times New Roman"/>
-          <w:sz w:val="24"/>
-          <w:szCs w:val="24"/>
-        </w:rPr>
-      </w:pPr>
-    </w:p>
-    <w:p>
-      <w:pPr>
-        <w:jc w:val="center"/>
-        <w:rPr>
-          <w:rFonts w:ascii="Times New Roman" w:hAnsi="Times New Roman" w:cs="Times New Roman"/>
-          <w:b/>
-          <w:sz w:val="24"/>
-          <w:szCs w:val="24"/>
-          <w:u w:val="single"/>
-        </w:rPr>
-      </w:pPr>
-      <w:r>
-        <w:rPr>
-          <w:rFonts w:ascii="Times New Roman" w:hAnsi="Times New Roman" w:cs="Times New Roman"/>
-          <w:b/>
-          <w:sz w:val="24"/>
-          <w:szCs w:val="24"/>
-          <w:u w:val="single"/>
-        </w:rPr>
-        <w:lastRenderedPageBreak/>
-        <w:t>Име на изпълнителя на задача 5</w:t>
-      </w:r>
-    </w:p>
-    <w:p>
-      <w:pPr>
-        <w:rPr>
-          <w:rFonts w:ascii="Times New Roman" w:hAnsi="Times New Roman" w:cs="Times New Roman"/>
-          <w:b/>
-          <w:sz w:val="24"/>
-          <w:szCs w:val="24"/>
-          <w:lang w:val="en-US"/>
-        </w:rPr>
-      </w:pPr>
-      <w:r>
-        <w:rPr>
-          <w:rFonts w:ascii="Times New Roman" w:hAnsi="Times New Roman" w:cs="Times New Roman"/>
-          <w:b/>
-          <w:sz w:val="24"/>
-          <w:szCs w:val="24"/>
-          <w:lang w:val="en-US"/>
-        </w:rPr>
-        <w:t>Scheduler.java</w:t>
-      </w:r>
-    </w:p>
-    <w:p>
-      <w:pPr>
-        <w:spacing w:after="0"/>
-        <w:rPr>
-          <w:rFonts w:ascii="Times New Roman" w:hAnsi="Times New Roman" w:cs="Times New Roman"/>
-          <w:sz w:val="24"/>
-          <w:szCs w:val="24"/>
-        </w:rPr>
-      </w:pPr>
-      <w:proofErr w:type="gramStart"/>
-      <w:r>
-        <w:rPr>
-          <w:rFonts w:ascii="Times New Roman" w:hAnsi="Times New Roman" w:cs="Times New Roman"/>
-          <w:sz w:val="24"/>
-          <w:szCs w:val="24"/>
-          <w:lang w:val="en-US"/>
-        </w:rPr>
-        <w:t>public</w:t>
-      </w:r>
-      <w:proofErr w:type="gramEnd"/>
-      <w:r>
-        <w:rPr>
-          <w:rFonts w:ascii="Times New Roman" w:hAnsi="Times New Roman" w:cs="Times New Roman"/>
-          <w:sz w:val="24"/>
-          <w:szCs w:val="24"/>
-          <w:lang w:val="en-US"/>
-        </w:rPr>
-        <w:t xml:space="preserve"> </w:t>
-      </w:r>
-      <w:proofErr w:type="spellStart"/>
-      <w:r>
-        <w:rPr>
-          <w:rFonts w:ascii="Times New Roman" w:hAnsi="Times New Roman" w:cs="Times New Roman"/>
-          <w:sz w:val="24"/>
-          <w:szCs w:val="24"/>
-          <w:lang w:val="en-US"/>
-        </w:rPr>
-        <w:t>addMoreHours</w:t>
-      </w:r>
-      <w:proofErr w:type="spellEnd"/>
-      <w:r>
-        <w:rPr>
-          <w:rFonts w:ascii="Times New Roman" w:hAnsi="Times New Roman" w:cs="Times New Roman"/>
-          <w:sz w:val="24"/>
-          <w:szCs w:val="24"/>
-          <w:lang w:val="en-US"/>
-        </w:rPr>
-        <w:t>(</w:t>
-      </w:r>
-      <w:proofErr w:type="spellStart"/>
-      <w:r>
-        <w:rPr>
-          <w:rFonts w:ascii="Times New Roman" w:hAnsi="Times New Roman" w:cs="Times New Roman"/>
-          <w:sz w:val="24"/>
-          <w:szCs w:val="24"/>
-          <w:lang w:val="en-US"/>
-        </w:rPr>
-        <w:t>int</w:t>
-      </w:r>
-      <w:proofErr w:type="spellEnd"/>
-      <w:r>
-        <w:rPr>
-          <w:rFonts w:ascii="Times New Roman" w:hAnsi="Times New Roman" w:cs="Times New Roman"/>
-          <w:sz w:val="24"/>
-          <w:szCs w:val="24"/>
-          <w:lang w:val="en-US"/>
-        </w:rPr>
-        <w:t xml:space="preserve"> day) : void //</w:t>
-      </w:r>
-      <w:r>
-        <w:rPr>
-          <w:rFonts w:ascii="Times New Roman" w:hAnsi="Times New Roman" w:cs="Times New Roman"/>
-          <w:sz w:val="24"/>
-          <w:szCs w:val="24"/>
-        </w:rPr>
-        <w:t xml:space="preserve">започвайки от най-свободния, продължавайки към най-заетия стажант се разпределят работни смени за всеки ден (входен параметър </w:t>
-      </w:r>
-      <w:r>
-        <w:rPr>
-          <w:rFonts w:ascii="Times New Roman" w:hAnsi="Times New Roman" w:cs="Times New Roman"/>
-          <w:sz w:val="24"/>
-          <w:szCs w:val="24"/>
-          <w:lang w:val="en-US"/>
-        </w:rPr>
-        <w:t xml:space="preserve">day </w:t>
-      </w:r>
-      <w:r>
-        <w:rPr>
-          <w:rFonts w:ascii="Times New Roman" w:hAnsi="Times New Roman" w:cs="Times New Roman"/>
-          <w:sz w:val="24"/>
-          <w:szCs w:val="24"/>
-        </w:rPr>
-        <w:t>за метода).</w:t>
-      </w:r>
-      <w:r>
-        <w:rPr>
-          <w:rFonts w:ascii="Times New Roman" w:hAnsi="Times New Roman" w:cs="Times New Roman"/>
-          <w:sz w:val="24"/>
-          <w:szCs w:val="24"/>
-        </w:rPr>
-        <w:t xml:space="preserve"> </w:t>
-      </w:r>
-      <w:r>
-        <w:rPr>
-          <w:rFonts w:ascii="Times New Roman" w:hAnsi="Times New Roman" w:cs="Times New Roman"/>
-          <w:sz w:val="24"/>
-          <w:szCs w:val="24"/>
-        </w:rPr>
-        <w:t xml:space="preserve">Метода маркира </w:t>
-      </w:r>
-      <w:proofErr w:type="spellStart"/>
-      <w:r>
-        <w:rPr>
-          <w:rFonts w:ascii="Times New Roman" w:hAnsi="Times New Roman" w:cs="Times New Roman"/>
-          <w:sz w:val="24"/>
-          <w:szCs w:val="24"/>
-          <w:lang w:val="en-US"/>
-        </w:rPr>
-        <w:t>occupiedWorkplace</w:t>
-      </w:r>
-      <w:proofErr w:type="spellEnd"/>
-      <w:r>
-        <w:rPr>
-          <w:rFonts w:ascii="Times New Roman" w:hAnsi="Times New Roman" w:cs="Times New Roman"/>
-          <w:sz w:val="24"/>
-          <w:szCs w:val="24"/>
-          <w:lang w:val="en-US"/>
-        </w:rPr>
-        <w:t>[day][</w:t>
-      </w:r>
-      <w:r>
-        <w:rPr>
-          <w:rFonts w:ascii="Times New Roman" w:hAnsi="Times New Roman" w:cs="Times New Roman"/>
-          <w:sz w:val="24"/>
-          <w:szCs w:val="24"/>
-        </w:rPr>
-        <w:t>работна смяна</w:t>
-      </w:r>
-      <w:r>
-        <w:rPr>
-          <w:rFonts w:ascii="Times New Roman" w:hAnsi="Times New Roman" w:cs="Times New Roman"/>
-          <w:sz w:val="24"/>
-          <w:szCs w:val="24"/>
-          <w:lang w:val="en-US"/>
-        </w:rPr>
-        <w:t>][</w:t>
-      </w:r>
-      <w:r>
-        <w:rPr>
-          <w:rFonts w:ascii="Times New Roman" w:hAnsi="Times New Roman" w:cs="Times New Roman"/>
-          <w:sz w:val="24"/>
-          <w:szCs w:val="24"/>
-        </w:rPr>
-        <w:t>работно място</w:t>
-      </w:r>
-      <w:r>
-        <w:rPr>
-          <w:rFonts w:ascii="Times New Roman" w:hAnsi="Times New Roman" w:cs="Times New Roman"/>
-          <w:sz w:val="24"/>
-          <w:szCs w:val="24"/>
-          <w:lang w:val="en-US"/>
-        </w:rPr>
-        <w:t>]</w:t>
-      </w:r>
-      <w:r>
-        <w:rPr>
-          <w:rFonts w:ascii="Times New Roman" w:hAnsi="Times New Roman" w:cs="Times New Roman"/>
-          <w:sz w:val="24"/>
-          <w:szCs w:val="24"/>
-        </w:rPr>
-        <w:t xml:space="preserve"> в </w:t>
-      </w:r>
-      <w:r>
-        <w:rPr>
-          <w:rFonts w:ascii="Times New Roman" w:hAnsi="Times New Roman" w:cs="Times New Roman"/>
-          <w:sz w:val="24"/>
-          <w:szCs w:val="24"/>
-          <w:lang w:val="en-US"/>
-        </w:rPr>
-        <w:t>id</w:t>
-      </w:r>
-      <w:r>
-        <w:rPr>
-          <w:rFonts w:ascii="Times New Roman" w:hAnsi="Times New Roman" w:cs="Times New Roman"/>
-          <w:sz w:val="24"/>
-          <w:szCs w:val="24"/>
-        </w:rPr>
-        <w:t xml:space="preserve">, ако намери стажант, който да заеме съответно работно място в съответната работна смяна. Също така вдига флаг </w:t>
-      </w:r>
-      <w:r>
-        <w:rPr>
-          <w:rFonts w:ascii="Times New Roman" w:hAnsi="Times New Roman" w:cs="Times New Roman"/>
-          <w:sz w:val="24"/>
-          <w:szCs w:val="24"/>
-        </w:rPr>
-        <w:t>номер на работно място</w:t>
-      </w:r>
-      <w:r>
-        <w:rPr>
-          <w:rFonts w:ascii="Times New Roman" w:hAnsi="Times New Roman" w:cs="Times New Roman"/>
-          <w:sz w:val="24"/>
-          <w:szCs w:val="24"/>
-          <w:lang w:val="en-US"/>
-        </w:rPr>
-        <w:t xml:space="preserve"> </w:t>
-      </w:r>
-      <w:r>
-        <w:rPr>
-          <w:rFonts w:ascii="Times New Roman" w:hAnsi="Times New Roman" w:cs="Times New Roman"/>
-          <w:sz w:val="24"/>
-          <w:szCs w:val="24"/>
-        </w:rPr>
-        <w:t xml:space="preserve">в член-променливата </w:t>
-      </w:r>
-      <w:proofErr w:type="spellStart"/>
-      <w:r>
-        <w:rPr>
-          <w:rFonts w:ascii="Times New Roman" w:hAnsi="Times New Roman" w:cs="Times New Roman"/>
-          <w:sz w:val="24"/>
-          <w:szCs w:val="24"/>
-          <w:lang w:val="en-US"/>
-        </w:rPr>
-        <w:t>workShift</w:t>
-      </w:r>
-      <w:proofErr w:type="spellEnd"/>
-      <w:r>
-        <w:rPr>
-          <w:rFonts w:ascii="Times New Roman" w:hAnsi="Times New Roman" w:cs="Times New Roman"/>
-          <w:sz w:val="24"/>
-          <w:szCs w:val="24"/>
-          <w:lang w:val="en-US"/>
-        </w:rPr>
-        <w:t>[day][</w:t>
-      </w:r>
-      <w:r>
-        <w:rPr>
-          <w:rFonts w:ascii="Times New Roman" w:hAnsi="Times New Roman" w:cs="Times New Roman"/>
-          <w:sz w:val="24"/>
-          <w:szCs w:val="24"/>
-        </w:rPr>
-        <w:t>работна смяна</w:t>
-      </w:r>
-      <w:r>
-        <w:rPr>
-          <w:rFonts w:ascii="Times New Roman" w:hAnsi="Times New Roman" w:cs="Times New Roman"/>
-          <w:sz w:val="24"/>
-          <w:szCs w:val="24"/>
-          <w:lang w:val="en-US"/>
-        </w:rPr>
-        <w:t>]</w:t>
-      </w:r>
-      <w:r>
-        <w:rPr>
-          <w:rFonts w:ascii="Times New Roman" w:hAnsi="Times New Roman" w:cs="Times New Roman"/>
-          <w:sz w:val="24"/>
-          <w:szCs w:val="24"/>
-        </w:rPr>
-        <w:t xml:space="preserve"> в обекта от клас </w:t>
-      </w:r>
-      <w:r>
-        <w:rPr>
-          <w:rFonts w:ascii="Times New Roman" w:hAnsi="Times New Roman" w:cs="Times New Roman"/>
-          <w:sz w:val="24"/>
-          <w:szCs w:val="24"/>
-          <w:lang w:val="en-US"/>
-        </w:rPr>
-        <w:t>Employee</w:t>
-      </w:r>
-      <w:r>
-        <w:rPr>
-          <w:rFonts w:ascii="Times New Roman" w:hAnsi="Times New Roman" w:cs="Times New Roman"/>
-          <w:sz w:val="24"/>
-          <w:szCs w:val="24"/>
-        </w:rPr>
-        <w:t>, с който се работи в метода</w:t>
-      </w:r>
-      <w:r>
-        <w:rPr>
-          <w:rFonts w:ascii="Times New Roman" w:hAnsi="Times New Roman" w:cs="Times New Roman"/>
-          <w:sz w:val="24"/>
-          <w:szCs w:val="24"/>
-          <w:lang w:val="en-US"/>
-        </w:rPr>
-        <w:t>.</w:t>
-      </w:r>
-      <w:r>
-        <w:rPr>
-          <w:rFonts w:ascii="Times New Roman" w:hAnsi="Times New Roman" w:cs="Times New Roman"/>
-          <w:sz w:val="24"/>
-          <w:szCs w:val="24"/>
-        </w:rPr>
-        <w:t xml:space="preserve"> За разлика от метода от задача 4, тук се раздават всички останали смени, т.е възможно е някой да вземе 5 смени, докато друг да остане 1 (тук говорим условно, в нашия случай ще имаме максимум 2 смени, на практика няма да има възможност за подобно нещо.</w:t>
+      <w:proofErr w:type="spellStart"/>
+      <w:r>
+        <w:rPr>
+          <w:rFonts w:ascii="Times New Roman" w:hAnsi="Times New Roman" w:cs="Times New Roman"/>
+          <w:sz w:val="24"/>
+          <w:szCs w:val="24"/>
+          <w:lang w:val="en-US"/>
+        </w:rPr>
+        <w:t>shiftStart</w:t>
+      </w:r>
+      <w:proofErr w:type="spellEnd"/>
+      <w:r>
+        <w:rPr>
+          <w:rFonts w:ascii="Times New Roman" w:hAnsi="Times New Roman" w:cs="Times New Roman"/>
+          <w:sz w:val="24"/>
+          <w:szCs w:val="24"/>
+          <w:lang w:val="en-US"/>
+        </w:rPr>
+        <w:t xml:space="preserve"> []//</w:t>
+      </w:r>
+      <w:r>
+        <w:rPr>
+          <w:rFonts w:ascii="Times New Roman" w:hAnsi="Times New Roman" w:cs="Times New Roman"/>
+          <w:sz w:val="24"/>
+          <w:szCs w:val="24"/>
+        </w:rPr>
+        <w:t>началните часове на всички смени</w:t>
       </w:r>
       <w:bookmarkStart w:id="0" w:name="_GoBack"/>
       <w:bookmarkEnd w:id="0"/>
+    </w:p>
+    <w:p>
+      <w:pPr>
+        <w:spacing w:after="0"/>
+        <w:rPr>
+          <w:rFonts w:ascii="Times New Roman" w:hAnsi="Times New Roman" w:cs="Times New Roman"/>
+          <w:sz w:val="24"/>
+          <w:szCs w:val="24"/>
+        </w:rPr>
+      </w:pPr>
+      <w:proofErr w:type="gramStart"/>
+      <w:r>
+        <w:rPr>
+          <w:rFonts w:ascii="Times New Roman" w:hAnsi="Times New Roman" w:cs="Times New Roman"/>
+          <w:sz w:val="24"/>
+          <w:szCs w:val="24"/>
+          <w:lang w:val="en-US"/>
+        </w:rPr>
+        <w:t>private</w:t>
+      </w:r>
+      <w:proofErr w:type="gramEnd"/>
+      <w:r>
+        <w:rPr>
+          <w:rFonts w:ascii="Times New Roman" w:hAnsi="Times New Roman" w:cs="Times New Roman"/>
+          <w:sz w:val="24"/>
+          <w:szCs w:val="24"/>
+          <w:lang w:val="en-US"/>
+        </w:rPr>
+        <w:t xml:space="preserve"> static </w:t>
+      </w:r>
+      <w:proofErr w:type="spellStart"/>
+      <w:r>
+        <w:rPr>
+          <w:rFonts w:ascii="Times New Roman" w:hAnsi="Times New Roman" w:cs="Times New Roman"/>
+          <w:sz w:val="24"/>
+          <w:szCs w:val="24"/>
+          <w:lang w:val="en-US"/>
+        </w:rPr>
+        <w:t>int</w:t>
+      </w:r>
+      <w:proofErr w:type="spellEnd"/>
+      <w:r>
+        <w:rPr>
+          <w:rFonts w:ascii="Times New Roman" w:hAnsi="Times New Roman" w:cs="Times New Roman"/>
+          <w:sz w:val="24"/>
+          <w:szCs w:val="24"/>
+          <w:lang w:val="en-US"/>
+        </w:rPr>
+        <w:t xml:space="preserve"> [][][] </w:t>
+      </w:r>
+      <w:proofErr w:type="spellStart"/>
+      <w:r>
+        <w:rPr>
+          <w:rFonts w:ascii="Times New Roman" w:hAnsi="Times New Roman" w:cs="Times New Roman"/>
+          <w:sz w:val="24"/>
+          <w:szCs w:val="24"/>
+          <w:lang w:val="en-US"/>
+        </w:rPr>
+        <w:t>occupiedWorkplace</w:t>
+      </w:r>
+      <w:proofErr w:type="spellEnd"/>
+      <w:r>
+        <w:rPr>
+          <w:rFonts w:ascii="Times New Roman" w:hAnsi="Times New Roman" w:cs="Times New Roman"/>
+          <w:sz w:val="24"/>
+          <w:szCs w:val="24"/>
+          <w:lang w:val="en-US"/>
+        </w:rPr>
+        <w:t xml:space="preserve"> //</w:t>
+      </w:r>
+      <w:r>
+        <w:rPr>
+          <w:rFonts w:ascii="Times New Roman" w:hAnsi="Times New Roman" w:cs="Times New Roman"/>
+          <w:sz w:val="24"/>
+          <w:szCs w:val="24"/>
+        </w:rPr>
+        <w:t xml:space="preserve">тримерен масив с размерност </w:t>
+      </w:r>
+      <w:r>
+        <w:rPr>
+          <w:rFonts w:ascii="Times New Roman" w:hAnsi="Times New Roman" w:cs="Times New Roman"/>
+          <w:sz w:val="24"/>
+          <w:szCs w:val="24"/>
+          <w:lang w:val="en-US"/>
+        </w:rPr>
+        <w:t>[14][</w:t>
+      </w:r>
+      <w:r>
+        <w:rPr>
+          <w:rFonts w:ascii="Times New Roman" w:hAnsi="Times New Roman" w:cs="Times New Roman"/>
+          <w:sz w:val="24"/>
+          <w:szCs w:val="24"/>
+        </w:rPr>
+        <w:t>брой смени</w:t>
+      </w:r>
+      <w:r>
+        <w:rPr>
+          <w:rFonts w:ascii="Times New Roman" w:hAnsi="Times New Roman" w:cs="Times New Roman"/>
+          <w:sz w:val="24"/>
+          <w:szCs w:val="24"/>
+          <w:lang w:val="en-US"/>
+        </w:rPr>
+        <w:t>][</w:t>
+      </w:r>
+      <w:r>
+        <w:rPr>
+          <w:rFonts w:ascii="Times New Roman" w:hAnsi="Times New Roman" w:cs="Times New Roman"/>
+          <w:sz w:val="24"/>
+          <w:szCs w:val="24"/>
+        </w:rPr>
+        <w:t>брой работни места</w:t>
+      </w:r>
+      <w:r>
+        <w:rPr>
+          <w:rFonts w:ascii="Times New Roman" w:hAnsi="Times New Roman" w:cs="Times New Roman"/>
+          <w:sz w:val="24"/>
+          <w:szCs w:val="24"/>
+          <w:lang w:val="en-US"/>
+        </w:rPr>
+        <w:t>]</w:t>
+      </w:r>
+      <w:r>
+        <w:rPr>
+          <w:rFonts w:ascii="Times New Roman" w:hAnsi="Times New Roman" w:cs="Times New Roman"/>
+          <w:sz w:val="24"/>
+          <w:szCs w:val="24"/>
+        </w:rPr>
+        <w:t xml:space="preserve">, </w:t>
+      </w:r>
+      <w:r>
+        <w:rPr>
+          <w:rFonts w:ascii="Times New Roman" w:hAnsi="Times New Roman" w:cs="Times New Roman"/>
+          <w:sz w:val="24"/>
+          <w:szCs w:val="24"/>
+        </w:rPr>
+        <w:t>0</w:t>
+      </w:r>
+      <w:r>
+        <w:rPr>
+          <w:rFonts w:ascii="Times New Roman" w:hAnsi="Times New Roman" w:cs="Times New Roman"/>
+          <w:sz w:val="24"/>
+          <w:szCs w:val="24"/>
+          <w:lang w:val="en-US"/>
+        </w:rPr>
+        <w:t xml:space="preserve"> </w:t>
+      </w:r>
+      <w:r>
+        <w:rPr>
+          <w:rFonts w:ascii="Times New Roman" w:hAnsi="Times New Roman" w:cs="Times New Roman"/>
+          <w:sz w:val="24"/>
+          <w:szCs w:val="24"/>
+        </w:rPr>
+        <w:t>означава, че работното място не е заето</w:t>
+      </w:r>
+      <w:r>
+        <w:rPr>
+          <w:rFonts w:ascii="Times New Roman" w:hAnsi="Times New Roman" w:cs="Times New Roman"/>
+          <w:sz w:val="24"/>
+          <w:szCs w:val="24"/>
+          <w:lang w:val="en-US"/>
+        </w:rPr>
+        <w:t xml:space="preserve">, </w:t>
+      </w:r>
+      <w:r>
+        <w:rPr>
+          <w:rFonts w:ascii="Times New Roman" w:hAnsi="Times New Roman" w:cs="Times New Roman"/>
+          <w:sz w:val="24"/>
+          <w:szCs w:val="24"/>
+        </w:rPr>
+        <w:t xml:space="preserve">ако е заето мястото елемента от масива има стойност </w:t>
+      </w:r>
+      <w:r>
+        <w:rPr>
+          <w:rFonts w:ascii="Times New Roman" w:hAnsi="Times New Roman" w:cs="Times New Roman"/>
+          <w:sz w:val="24"/>
+          <w:szCs w:val="24"/>
+          <w:lang w:val="en-US"/>
+        </w:rPr>
+        <w:t xml:space="preserve">id </w:t>
+      </w:r>
+      <w:r>
+        <w:rPr>
+          <w:rFonts w:ascii="Times New Roman" w:hAnsi="Times New Roman" w:cs="Times New Roman"/>
+          <w:sz w:val="24"/>
+          <w:szCs w:val="24"/>
+        </w:rPr>
+        <w:t>на стажанта, който го е заел</w:t>
+      </w:r>
+    </w:p>
+    <w:p>
+      <w:pPr>
+        <w:spacing w:after="0"/>
+        <w:rPr>
+          <w:rFonts w:ascii="Times New Roman" w:hAnsi="Times New Roman" w:cs="Times New Roman"/>
+          <w:sz w:val="24"/>
+          <w:szCs w:val="24"/>
+        </w:rPr>
+      </w:pPr>
+      <w:proofErr w:type="gramStart"/>
+      <w:r>
+        <w:rPr>
+          <w:rFonts w:ascii="Times New Roman" w:hAnsi="Times New Roman" w:cs="Times New Roman"/>
+          <w:sz w:val="24"/>
+          <w:szCs w:val="24"/>
+          <w:lang w:val="en-US"/>
+        </w:rPr>
+        <w:t>private</w:t>
+      </w:r>
+      <w:proofErr w:type="gramEnd"/>
+      <w:r>
+        <w:rPr>
+          <w:rFonts w:ascii="Times New Roman" w:hAnsi="Times New Roman" w:cs="Times New Roman"/>
+          <w:sz w:val="24"/>
+          <w:szCs w:val="24"/>
+          <w:lang w:val="en-US"/>
+        </w:rPr>
+        <w:t xml:space="preserve"> static </w:t>
+      </w:r>
+      <w:proofErr w:type="spellStart"/>
+      <w:r>
+        <w:rPr>
+          <w:rFonts w:ascii="Times New Roman" w:hAnsi="Times New Roman" w:cs="Times New Roman"/>
+          <w:sz w:val="24"/>
+          <w:szCs w:val="24"/>
+          <w:lang w:val="en-US"/>
+        </w:rPr>
+        <w:t>LinkedList</w:t>
+      </w:r>
+      <w:proofErr w:type="spellEnd"/>
+      <w:r>
+        <w:rPr>
+          <w:rFonts w:ascii="Times New Roman" w:hAnsi="Times New Roman" w:cs="Times New Roman"/>
+          <w:sz w:val="24"/>
+          <w:szCs w:val="24"/>
+          <w:lang w:val="en-US"/>
+        </w:rPr>
+        <w:t xml:space="preserve"> &lt;Employee&gt; employees //</w:t>
+      </w:r>
+      <w:r>
+        <w:rPr>
+          <w:rFonts w:ascii="Times New Roman" w:hAnsi="Times New Roman" w:cs="Times New Roman"/>
+          <w:sz w:val="24"/>
+          <w:szCs w:val="24"/>
+        </w:rPr>
+        <w:t>свързан списък с всички стажанти (списъкът е индексиран ;) )</w:t>
+      </w:r>
+    </w:p>
+    <w:p>
+      <w:pPr>
+        <w:spacing w:after="0"/>
+        <w:rPr>
+          <w:rFonts w:ascii="Times New Roman" w:hAnsi="Times New Roman" w:cs="Times New Roman"/>
+          <w:sz w:val="24"/>
+          <w:szCs w:val="24"/>
+          <w:lang w:val="en-US"/>
+        </w:rPr>
+      </w:pPr>
+      <w:proofErr w:type="gramStart"/>
+      <w:r>
+        <w:rPr>
+          <w:rFonts w:ascii="Times New Roman" w:hAnsi="Times New Roman" w:cs="Times New Roman"/>
+          <w:sz w:val="24"/>
+          <w:szCs w:val="24"/>
+          <w:lang w:val="en-US"/>
+        </w:rPr>
+        <w:t>private</w:t>
+      </w:r>
+      <w:proofErr w:type="gramEnd"/>
+      <w:r>
+        <w:rPr>
+          <w:rFonts w:ascii="Times New Roman" w:hAnsi="Times New Roman" w:cs="Times New Roman"/>
+          <w:sz w:val="24"/>
+          <w:szCs w:val="24"/>
+          <w:lang w:val="en-US"/>
+        </w:rPr>
+        <w:t xml:space="preserve"> static </w:t>
+      </w:r>
+      <w:proofErr w:type="spellStart"/>
+      <w:r>
+        <w:rPr>
+          <w:rFonts w:ascii="Times New Roman" w:hAnsi="Times New Roman" w:cs="Times New Roman"/>
+          <w:sz w:val="24"/>
+          <w:szCs w:val="24"/>
+          <w:lang w:val="en-US"/>
+        </w:rPr>
+        <w:t>int</w:t>
+      </w:r>
+      <w:proofErr w:type="spellEnd"/>
+      <w:r>
+        <w:rPr>
+          <w:rFonts w:ascii="Times New Roman" w:hAnsi="Times New Roman" w:cs="Times New Roman"/>
+          <w:sz w:val="24"/>
+          <w:szCs w:val="24"/>
+          <w:lang w:val="en-US"/>
+        </w:rPr>
+        <w:t xml:space="preserve"> </w:t>
+      </w:r>
+      <w:proofErr w:type="spellStart"/>
+      <w:r>
+        <w:rPr>
+          <w:rFonts w:ascii="Times New Roman" w:hAnsi="Times New Roman" w:cs="Times New Roman"/>
+          <w:sz w:val="24"/>
+          <w:szCs w:val="24"/>
+          <w:lang w:val="en-US"/>
+        </w:rPr>
+        <w:t>minWorkHours</w:t>
+      </w:r>
+      <w:proofErr w:type="spellEnd"/>
+      <w:r>
+        <w:rPr>
+          <w:rFonts w:ascii="Times New Roman" w:hAnsi="Times New Roman" w:cs="Times New Roman"/>
+          <w:sz w:val="24"/>
+          <w:szCs w:val="24"/>
+          <w:lang w:val="en-US"/>
+        </w:rPr>
+        <w:t xml:space="preserve"> //</w:t>
+      </w:r>
+      <w:r>
+        <w:rPr>
+          <w:rFonts w:ascii="Times New Roman" w:hAnsi="Times New Roman" w:cs="Times New Roman"/>
+          <w:sz w:val="24"/>
+          <w:szCs w:val="24"/>
+        </w:rPr>
+        <w:t>минималният брой часове за 14-те дни, &gt;=1</w:t>
+      </w:r>
+      <w:r>
+        <w:rPr>
+          <w:rFonts w:ascii="Times New Roman" w:hAnsi="Times New Roman" w:cs="Times New Roman"/>
+          <w:sz w:val="24"/>
+          <w:szCs w:val="24"/>
+          <w:lang w:val="en-US"/>
+        </w:rPr>
+        <w:t xml:space="preserve"> &amp;&amp; &lt;=</w:t>
+      </w:r>
+      <w:proofErr w:type="spellStart"/>
+      <w:r>
+        <w:rPr>
+          <w:rFonts w:ascii="Times New Roman" w:hAnsi="Times New Roman" w:cs="Times New Roman"/>
+          <w:sz w:val="24"/>
+          <w:szCs w:val="24"/>
+          <w:lang w:val="en-US"/>
+        </w:rPr>
+        <w:t>maxWorkHours</w:t>
+      </w:r>
+      <w:proofErr w:type="spellEnd"/>
+    </w:p>
+    <w:p>
+      <w:pPr>
+        <w:spacing w:after="0"/>
+        <w:rPr>
+          <w:rFonts w:ascii="Times New Roman" w:hAnsi="Times New Roman" w:cs="Times New Roman"/>
+          <w:sz w:val="24"/>
+          <w:szCs w:val="24"/>
+        </w:rPr>
+      </w:pPr>
+      <w:proofErr w:type="gramStart"/>
+      <w:r>
+        <w:rPr>
+          <w:rFonts w:ascii="Times New Roman" w:hAnsi="Times New Roman" w:cs="Times New Roman"/>
+          <w:sz w:val="24"/>
+          <w:szCs w:val="24"/>
+          <w:lang w:val="en-US"/>
+        </w:rPr>
+        <w:t>private</w:t>
+      </w:r>
+      <w:proofErr w:type="gramEnd"/>
+      <w:r>
+        <w:rPr>
+          <w:rFonts w:ascii="Times New Roman" w:hAnsi="Times New Roman" w:cs="Times New Roman"/>
+          <w:sz w:val="24"/>
+          <w:szCs w:val="24"/>
+          <w:lang w:val="en-US"/>
+        </w:rPr>
+        <w:t xml:space="preserve"> static </w:t>
+      </w:r>
+      <w:proofErr w:type="spellStart"/>
+      <w:r>
+        <w:rPr>
+          <w:rFonts w:ascii="Times New Roman" w:hAnsi="Times New Roman" w:cs="Times New Roman"/>
+          <w:sz w:val="24"/>
+          <w:szCs w:val="24"/>
+          <w:lang w:val="en-US"/>
+        </w:rPr>
+        <w:t>int</w:t>
+      </w:r>
+      <w:proofErr w:type="spellEnd"/>
+      <w:r>
+        <w:rPr>
+          <w:rFonts w:ascii="Times New Roman" w:hAnsi="Times New Roman" w:cs="Times New Roman"/>
+          <w:sz w:val="24"/>
+          <w:szCs w:val="24"/>
+          <w:lang w:val="en-US"/>
+        </w:rPr>
+        <w:t xml:space="preserve"> </w:t>
+      </w:r>
+      <w:proofErr w:type="spellStart"/>
+      <w:r>
+        <w:rPr>
+          <w:rFonts w:ascii="Times New Roman" w:hAnsi="Times New Roman" w:cs="Times New Roman"/>
+          <w:sz w:val="24"/>
+          <w:szCs w:val="24"/>
+          <w:lang w:val="en-US"/>
+        </w:rPr>
+        <w:t>maxWorkHours</w:t>
+      </w:r>
+      <w:proofErr w:type="spellEnd"/>
+      <w:r>
+        <w:rPr>
+          <w:rFonts w:ascii="Times New Roman" w:hAnsi="Times New Roman" w:cs="Times New Roman"/>
+          <w:sz w:val="24"/>
+          <w:szCs w:val="24"/>
+          <w:lang w:val="en-US"/>
+        </w:rPr>
+        <w:t xml:space="preserve"> //</w:t>
+      </w:r>
+      <w:r>
+        <w:rPr>
+          <w:rFonts w:ascii="Times New Roman" w:hAnsi="Times New Roman" w:cs="Times New Roman"/>
+          <w:sz w:val="24"/>
+          <w:szCs w:val="24"/>
+        </w:rPr>
+        <w:t xml:space="preserve">максималният брой часове за 14-те дни,&gt;=1 </w:t>
+      </w:r>
+      <w:r>
+        <w:rPr>
+          <w:rFonts w:ascii="Times New Roman" w:hAnsi="Times New Roman" w:cs="Times New Roman"/>
+          <w:sz w:val="24"/>
+          <w:szCs w:val="24"/>
+          <w:lang w:val="en-US"/>
+        </w:rPr>
+        <w:t xml:space="preserve">&amp;&amp; </w:t>
+      </w:r>
+      <w:r>
+        <w:rPr>
+          <w:rFonts w:ascii="Times New Roman" w:hAnsi="Times New Roman" w:cs="Times New Roman"/>
+          <w:sz w:val="24"/>
+          <w:szCs w:val="24"/>
+        </w:rPr>
+        <w:t>&lt;=80</w:t>
+      </w:r>
+    </w:p>
+    <w:p>
+      <w:pPr>
+        <w:spacing w:after="0"/>
+        <w:rPr>
+          <w:rFonts w:ascii="Times New Roman" w:hAnsi="Times New Roman" w:cs="Times New Roman"/>
+          <w:sz w:val="24"/>
+          <w:szCs w:val="24"/>
+        </w:rPr>
+      </w:pPr>
+      <w:r>
+        <w:rPr>
+          <w:rFonts w:ascii="Times New Roman" w:hAnsi="Times New Roman" w:cs="Times New Roman"/>
+          <w:sz w:val="24"/>
+          <w:szCs w:val="24"/>
+        </w:rPr>
+        <w:t xml:space="preserve">/*Всички променливи са статични, тъй като те са </w:t>
+      </w:r>
+      <w:r>
+        <w:rPr>
+          <w:rFonts w:ascii="Times New Roman" w:hAnsi="Times New Roman" w:cs="Times New Roman"/>
+          <w:sz w:val="24"/>
+          <w:szCs w:val="24"/>
+        </w:rPr>
+        <w:t>референция към самия клас, а не към неговите инстанции (обектите от този клас)</w:t>
+      </w:r>
+      <w:r>
+        <w:rPr>
+          <w:rFonts w:ascii="Times New Roman" w:hAnsi="Times New Roman" w:cs="Times New Roman"/>
+          <w:sz w:val="24"/>
+          <w:szCs w:val="24"/>
+        </w:rPr>
+        <w:t>*/</w:t>
+      </w:r>
+    </w:p>
+    <w:p>
+      <w:pPr>
+        <w:spacing w:after="0"/>
+        <w:rPr>
+          <w:rFonts w:ascii="Times New Roman" w:hAnsi="Times New Roman" w:cs="Times New Roman"/>
+          <w:sz w:val="24"/>
+          <w:szCs w:val="24"/>
+        </w:rPr>
+      </w:pPr>
+    </w:p>
+    <w:p>
+      <w:pPr>
+        <w:spacing w:after="0"/>
+        <w:rPr>
+          <w:rFonts w:ascii="Times New Roman" w:hAnsi="Times New Roman" w:cs="Times New Roman"/>
+          <w:sz w:val="24"/>
+          <w:szCs w:val="24"/>
+        </w:rPr>
+      </w:pPr>
+      <w:proofErr w:type="gramStart"/>
+      <w:r>
+        <w:rPr>
+          <w:rFonts w:ascii="Times New Roman" w:hAnsi="Times New Roman" w:cs="Times New Roman"/>
+          <w:sz w:val="24"/>
+          <w:szCs w:val="24"/>
+          <w:lang w:val="en-US"/>
+        </w:rPr>
+        <w:t>static{</w:t>
+      </w:r>
+      <w:proofErr w:type="gramEnd"/>
+      <w:r>
+        <w:rPr>
+          <w:rFonts w:ascii="Times New Roman" w:hAnsi="Times New Roman" w:cs="Times New Roman"/>
+          <w:sz w:val="24"/>
+          <w:szCs w:val="24"/>
+          <w:lang w:val="en-US"/>
+        </w:rPr>
+        <w:t xml:space="preserve"> ….}</w:t>
+      </w:r>
+      <w:r>
+        <w:rPr>
+          <w:rFonts w:ascii="Times New Roman" w:hAnsi="Times New Roman" w:cs="Times New Roman"/>
+          <w:sz w:val="24"/>
+          <w:szCs w:val="24"/>
+          <w:lang w:val="en-US"/>
+        </w:rPr>
+        <w:t xml:space="preserve"> //</w:t>
+      </w:r>
+      <w:r>
+        <w:rPr>
+          <w:rFonts w:ascii="Times New Roman" w:hAnsi="Times New Roman" w:cs="Times New Roman"/>
+          <w:sz w:val="24"/>
+          <w:szCs w:val="24"/>
+        </w:rPr>
+        <w:t xml:space="preserve">статична </w:t>
+      </w:r>
+      <w:r>
+        <w:rPr>
+          <w:rFonts w:ascii="Times New Roman" w:hAnsi="Times New Roman" w:cs="Times New Roman"/>
+          <w:sz w:val="24"/>
+          <w:szCs w:val="24"/>
+        </w:rPr>
+        <w:t>инициализация на всички входни п</w:t>
+      </w:r>
+      <w:r>
+        <w:rPr>
+          <w:rFonts w:ascii="Times New Roman" w:hAnsi="Times New Roman" w:cs="Times New Roman"/>
+          <w:sz w:val="24"/>
+          <w:szCs w:val="24"/>
+        </w:rPr>
+        <w:t>араметри</w:t>
+      </w:r>
+      <w:r>
+        <w:rPr>
+          <w:rFonts w:ascii="Times New Roman" w:hAnsi="Times New Roman" w:cs="Times New Roman"/>
+          <w:sz w:val="24"/>
+          <w:szCs w:val="24"/>
+        </w:rPr>
+        <w:t>, метода връща стойност 0, ако всички данни са коректни, или стойност 1, ако има грешка</w:t>
+      </w:r>
+    </w:p>
+    <w:p>
+      <w:pPr>
+        <w:spacing w:after="0"/>
+        <w:rPr>
+          <w:rFonts w:ascii="Times New Roman" w:hAnsi="Times New Roman" w:cs="Times New Roman"/>
+          <w:sz w:val="24"/>
+          <w:szCs w:val="24"/>
+          <w:lang w:val="en-US"/>
+        </w:rPr>
+      </w:pPr>
+    </w:p>
+    <w:p>
+      <w:pPr>
+        <w:spacing w:after="0"/>
+        <w:rPr>
+          <w:rFonts w:ascii="Times New Roman" w:hAnsi="Times New Roman" w:cs="Times New Roman"/>
+          <w:sz w:val="24"/>
+          <w:szCs w:val="24"/>
+          <w:lang w:val="en-US"/>
+        </w:rPr>
+      </w:pPr>
+      <w:proofErr w:type="gramStart"/>
+      <w:r>
+        <w:rPr>
+          <w:rFonts w:ascii="Times New Roman" w:hAnsi="Times New Roman" w:cs="Times New Roman"/>
+          <w:sz w:val="24"/>
+          <w:szCs w:val="24"/>
+          <w:lang w:val="en-US"/>
+        </w:rPr>
+        <w:t>public</w:t>
+      </w:r>
+      <w:proofErr w:type="gramEnd"/>
+      <w:r>
+        <w:rPr>
+          <w:rFonts w:ascii="Times New Roman" w:hAnsi="Times New Roman" w:cs="Times New Roman"/>
+          <w:sz w:val="24"/>
+          <w:szCs w:val="24"/>
+          <w:lang w:val="en-US"/>
+        </w:rPr>
+        <w:t xml:space="preserve"> static main(String [] </w:t>
+      </w:r>
+      <w:proofErr w:type="spellStart"/>
+      <w:r>
+        <w:rPr>
+          <w:rFonts w:ascii="Times New Roman" w:hAnsi="Times New Roman" w:cs="Times New Roman"/>
+          <w:sz w:val="24"/>
+          <w:szCs w:val="24"/>
+          <w:lang w:val="en-US"/>
+        </w:rPr>
+        <w:t>args</w:t>
+      </w:r>
+      <w:proofErr w:type="spellEnd"/>
+      <w:r>
+        <w:rPr>
+          <w:rFonts w:ascii="Times New Roman" w:hAnsi="Times New Roman" w:cs="Times New Roman"/>
+          <w:sz w:val="24"/>
+          <w:szCs w:val="24"/>
+          <w:lang w:val="en-US"/>
+        </w:rPr>
+        <w:t>) : void //</w:t>
+      </w:r>
+      <w:r>
+        <w:rPr>
+          <w:rFonts w:ascii="Times New Roman" w:hAnsi="Times New Roman" w:cs="Times New Roman"/>
+          <w:sz w:val="24"/>
+          <w:szCs w:val="24"/>
+        </w:rPr>
+        <w:t xml:space="preserve">това на всички трябва да е ясно какво е </w:t>
+      </w:r>
+      <w:r>
+        <w:rPr>
+          <w:rFonts w:ascii="Times New Roman" w:hAnsi="Times New Roman" w:cs="Times New Roman"/>
+          <w:sz w:val="24"/>
+          <w:szCs w:val="24"/>
+          <w:lang w:val="en-US"/>
+        </w:rPr>
+        <w:t>:D</w:t>
+      </w:r>
+    </w:p>
+    <w:p>
+      <w:pPr>
+        <w:spacing w:after="0"/>
+        <w:rPr>
+          <w:rFonts w:ascii="Times New Roman" w:hAnsi="Times New Roman" w:cs="Times New Roman"/>
+          <w:sz w:val="24"/>
+          <w:szCs w:val="24"/>
+        </w:rPr>
+      </w:pPr>
+    </w:p>
+    <w:p>
+      <w:pPr>
+        <w:jc w:val="center"/>
+        <w:rPr>
+          <w:rFonts w:ascii="Times New Roman" w:hAnsi="Times New Roman" w:cs="Times New Roman"/>
+          <w:b/>
+          <w:sz w:val="24"/>
+          <w:szCs w:val="24"/>
+          <w:u w:val="single"/>
+        </w:rPr>
+      </w:pPr>
+      <w:r>
+        <w:rPr>
+          <w:rFonts w:ascii="Times New Roman" w:hAnsi="Times New Roman" w:cs="Times New Roman"/>
+          <w:b/>
+          <w:sz w:val="24"/>
+          <w:szCs w:val="24"/>
+          <w:u w:val="single"/>
+        </w:rPr>
+        <w:t>Име на изпълнителя на задача 4</w:t>
+      </w:r>
+    </w:p>
+    <w:p>
+      <w:pPr>
+        <w:rPr>
+          <w:rFonts w:ascii="Times New Roman" w:hAnsi="Times New Roman" w:cs="Times New Roman"/>
+          <w:b/>
+          <w:sz w:val="24"/>
+          <w:szCs w:val="24"/>
+          <w:lang w:val="en-US"/>
+        </w:rPr>
+      </w:pPr>
+      <w:r>
+        <w:rPr>
+          <w:rFonts w:ascii="Times New Roman" w:hAnsi="Times New Roman" w:cs="Times New Roman"/>
+          <w:b/>
+          <w:sz w:val="24"/>
+          <w:szCs w:val="24"/>
+          <w:lang w:val="en-US"/>
+        </w:rPr>
+        <w:t>Scheduler.java</w:t>
+      </w:r>
+    </w:p>
+    <w:p>
+      <w:pPr>
+        <w:spacing w:after="0"/>
+        <w:rPr>
+          <w:rFonts w:ascii="Times New Roman" w:hAnsi="Times New Roman" w:cs="Times New Roman"/>
+          <w:sz w:val="24"/>
+          <w:szCs w:val="24"/>
+        </w:rPr>
+      </w:pPr>
+      <w:proofErr w:type="gramStart"/>
+      <w:r>
+        <w:rPr>
+          <w:rFonts w:ascii="Times New Roman" w:hAnsi="Times New Roman" w:cs="Times New Roman"/>
+          <w:sz w:val="24"/>
+          <w:szCs w:val="24"/>
+          <w:lang w:val="en-US"/>
+        </w:rPr>
+        <w:t>public</w:t>
+      </w:r>
+      <w:proofErr w:type="gramEnd"/>
+      <w:r>
+        <w:rPr>
+          <w:rFonts w:ascii="Times New Roman" w:hAnsi="Times New Roman" w:cs="Times New Roman"/>
+          <w:sz w:val="24"/>
+          <w:szCs w:val="24"/>
+          <w:lang w:val="en-US"/>
+        </w:rPr>
+        <w:t xml:space="preserve"> </w:t>
+      </w:r>
+      <w:proofErr w:type="spellStart"/>
+      <w:r>
+        <w:rPr>
+          <w:rFonts w:ascii="Times New Roman" w:hAnsi="Times New Roman" w:cs="Times New Roman"/>
+          <w:sz w:val="24"/>
+          <w:szCs w:val="24"/>
+          <w:lang w:val="en-US"/>
+        </w:rPr>
+        <w:t>arrangeHours</w:t>
+      </w:r>
+      <w:proofErr w:type="spellEnd"/>
+      <w:r>
+        <w:rPr>
+          <w:rFonts w:ascii="Times New Roman" w:hAnsi="Times New Roman" w:cs="Times New Roman"/>
+          <w:sz w:val="24"/>
+          <w:szCs w:val="24"/>
+          <w:lang w:val="en-US"/>
+        </w:rPr>
+        <w:t>(</w:t>
+      </w:r>
+      <w:proofErr w:type="spellStart"/>
+      <w:r>
+        <w:rPr>
+          <w:rFonts w:ascii="Times New Roman" w:hAnsi="Times New Roman" w:cs="Times New Roman"/>
+          <w:sz w:val="24"/>
+          <w:szCs w:val="24"/>
+          <w:lang w:val="en-US"/>
+        </w:rPr>
+        <w:t>int</w:t>
+      </w:r>
+      <w:proofErr w:type="spellEnd"/>
+      <w:r>
+        <w:rPr>
+          <w:rFonts w:ascii="Times New Roman" w:hAnsi="Times New Roman" w:cs="Times New Roman"/>
+          <w:sz w:val="24"/>
+          <w:szCs w:val="24"/>
+          <w:lang w:val="en-US"/>
+        </w:rPr>
+        <w:t xml:space="preserve"> day</w:t>
+      </w:r>
+      <w:r>
+        <w:rPr>
+          <w:rFonts w:ascii="Times New Roman" w:hAnsi="Times New Roman" w:cs="Times New Roman"/>
+          <w:sz w:val="24"/>
+          <w:szCs w:val="24"/>
+          <w:lang w:val="en-US"/>
+        </w:rPr>
+        <w:t>) : void //</w:t>
+      </w:r>
+      <w:r>
+        <w:rPr>
+          <w:rFonts w:ascii="Times New Roman" w:hAnsi="Times New Roman" w:cs="Times New Roman"/>
+          <w:sz w:val="24"/>
+          <w:szCs w:val="24"/>
+        </w:rPr>
+        <w:t xml:space="preserve">започвайки от най-заетия, продължавайки към най-свободния стажант се разпределят работни смени за всеки ден (входен параметър </w:t>
+      </w:r>
+      <w:r>
+        <w:rPr>
+          <w:rFonts w:ascii="Times New Roman" w:hAnsi="Times New Roman" w:cs="Times New Roman"/>
+          <w:sz w:val="24"/>
+          <w:szCs w:val="24"/>
+          <w:lang w:val="en-US"/>
+        </w:rPr>
+        <w:t xml:space="preserve">day </w:t>
+      </w:r>
+      <w:r>
+        <w:rPr>
+          <w:rFonts w:ascii="Times New Roman" w:hAnsi="Times New Roman" w:cs="Times New Roman"/>
+          <w:sz w:val="24"/>
+          <w:szCs w:val="24"/>
+        </w:rPr>
+        <w:t>за метода)</w:t>
+      </w:r>
+      <w:r>
+        <w:rPr>
+          <w:rFonts w:ascii="Times New Roman" w:hAnsi="Times New Roman" w:cs="Times New Roman"/>
+          <w:sz w:val="24"/>
+          <w:szCs w:val="24"/>
+          <w:lang w:val="en-US"/>
+        </w:rPr>
+        <w:t xml:space="preserve">. </w:t>
+      </w:r>
+      <w:r>
+        <w:rPr>
+          <w:rFonts w:ascii="Times New Roman" w:hAnsi="Times New Roman" w:cs="Times New Roman"/>
+          <w:sz w:val="24"/>
+          <w:szCs w:val="24"/>
+        </w:rPr>
+        <w:t xml:space="preserve">Метода маркира </w:t>
+      </w:r>
+      <w:proofErr w:type="spellStart"/>
+      <w:r>
+        <w:rPr>
+          <w:rFonts w:ascii="Times New Roman" w:hAnsi="Times New Roman" w:cs="Times New Roman"/>
+          <w:sz w:val="24"/>
+          <w:szCs w:val="24"/>
+          <w:lang w:val="en-US"/>
+        </w:rPr>
+        <w:t>occupiedWorkplace</w:t>
+      </w:r>
+      <w:proofErr w:type="spellEnd"/>
+      <w:r>
+        <w:rPr>
+          <w:rFonts w:ascii="Times New Roman" w:hAnsi="Times New Roman" w:cs="Times New Roman"/>
+          <w:sz w:val="24"/>
+          <w:szCs w:val="24"/>
+          <w:lang w:val="en-US"/>
+        </w:rPr>
+        <w:t>[day][</w:t>
+      </w:r>
+      <w:r>
+        <w:rPr>
+          <w:rFonts w:ascii="Times New Roman" w:hAnsi="Times New Roman" w:cs="Times New Roman"/>
+          <w:sz w:val="24"/>
+          <w:szCs w:val="24"/>
+        </w:rPr>
+        <w:t>работна смяна</w:t>
+      </w:r>
+      <w:r>
+        <w:rPr>
+          <w:rFonts w:ascii="Times New Roman" w:hAnsi="Times New Roman" w:cs="Times New Roman"/>
+          <w:sz w:val="24"/>
+          <w:szCs w:val="24"/>
+          <w:lang w:val="en-US"/>
+        </w:rPr>
+        <w:t>][</w:t>
+      </w:r>
+      <w:r>
+        <w:rPr>
+          <w:rFonts w:ascii="Times New Roman" w:hAnsi="Times New Roman" w:cs="Times New Roman"/>
+          <w:sz w:val="24"/>
+          <w:szCs w:val="24"/>
+        </w:rPr>
+        <w:t>работно място</w:t>
+      </w:r>
+      <w:r>
+        <w:rPr>
+          <w:rFonts w:ascii="Times New Roman" w:hAnsi="Times New Roman" w:cs="Times New Roman"/>
+          <w:sz w:val="24"/>
+          <w:szCs w:val="24"/>
+          <w:lang w:val="en-US"/>
+        </w:rPr>
+        <w:t>]</w:t>
+      </w:r>
+      <w:r>
+        <w:rPr>
+          <w:rFonts w:ascii="Times New Roman" w:hAnsi="Times New Roman" w:cs="Times New Roman"/>
+          <w:sz w:val="24"/>
+          <w:szCs w:val="24"/>
+        </w:rPr>
+        <w:t xml:space="preserve"> </w:t>
+      </w:r>
+      <w:r>
+        <w:rPr>
+          <w:rFonts w:ascii="Times New Roman" w:hAnsi="Times New Roman" w:cs="Times New Roman"/>
+          <w:sz w:val="24"/>
+          <w:szCs w:val="24"/>
+        </w:rPr>
+        <w:t xml:space="preserve">в </w:t>
+      </w:r>
+      <w:r>
+        <w:rPr>
+          <w:rFonts w:ascii="Times New Roman" w:hAnsi="Times New Roman" w:cs="Times New Roman"/>
+          <w:sz w:val="24"/>
+          <w:szCs w:val="24"/>
+          <w:lang w:val="en-US"/>
+        </w:rPr>
+        <w:t>id</w:t>
+      </w:r>
+      <w:r>
+        <w:rPr>
+          <w:rFonts w:ascii="Times New Roman" w:hAnsi="Times New Roman" w:cs="Times New Roman"/>
+          <w:sz w:val="24"/>
+          <w:szCs w:val="24"/>
+        </w:rPr>
+        <w:t xml:space="preserve">, ако намери стажант, който да заеме съответно работно място в съответната работна смяна. Също така вдига флаг </w:t>
+      </w:r>
+      <w:r>
+        <w:rPr>
+          <w:rFonts w:ascii="Times New Roman" w:hAnsi="Times New Roman" w:cs="Times New Roman"/>
+          <w:sz w:val="24"/>
+          <w:szCs w:val="24"/>
+        </w:rPr>
+        <w:t>номер на работно място</w:t>
+      </w:r>
+      <w:r>
+        <w:rPr>
+          <w:rFonts w:ascii="Times New Roman" w:hAnsi="Times New Roman" w:cs="Times New Roman"/>
+          <w:sz w:val="24"/>
+          <w:szCs w:val="24"/>
+          <w:lang w:val="en-US"/>
+        </w:rPr>
+        <w:t xml:space="preserve"> </w:t>
+      </w:r>
+      <w:r>
+        <w:rPr>
+          <w:rFonts w:ascii="Times New Roman" w:hAnsi="Times New Roman" w:cs="Times New Roman"/>
+          <w:sz w:val="24"/>
+          <w:szCs w:val="24"/>
+        </w:rPr>
+        <w:t xml:space="preserve">в член-променливата </w:t>
+      </w:r>
+      <w:proofErr w:type="spellStart"/>
+      <w:r>
+        <w:rPr>
+          <w:rFonts w:ascii="Times New Roman" w:hAnsi="Times New Roman" w:cs="Times New Roman"/>
+          <w:sz w:val="24"/>
+          <w:szCs w:val="24"/>
+          <w:lang w:val="en-US"/>
+        </w:rPr>
+        <w:t>workShift</w:t>
+      </w:r>
+      <w:proofErr w:type="spellEnd"/>
+      <w:r>
+        <w:rPr>
+          <w:rFonts w:ascii="Times New Roman" w:hAnsi="Times New Roman" w:cs="Times New Roman"/>
+          <w:sz w:val="24"/>
+          <w:szCs w:val="24"/>
+          <w:lang w:val="en-US"/>
+        </w:rPr>
+        <w:t>[day][</w:t>
+      </w:r>
+      <w:r>
+        <w:rPr>
+          <w:rFonts w:ascii="Times New Roman" w:hAnsi="Times New Roman" w:cs="Times New Roman"/>
+          <w:sz w:val="24"/>
+          <w:szCs w:val="24"/>
+        </w:rPr>
+        <w:t>работна смяна</w:t>
+      </w:r>
+      <w:r>
+        <w:rPr>
+          <w:rFonts w:ascii="Times New Roman" w:hAnsi="Times New Roman" w:cs="Times New Roman"/>
+          <w:sz w:val="24"/>
+          <w:szCs w:val="24"/>
+          <w:lang w:val="en-US"/>
+        </w:rPr>
+        <w:t>]</w:t>
+      </w:r>
+      <w:r>
+        <w:rPr>
+          <w:rFonts w:ascii="Times New Roman" w:hAnsi="Times New Roman" w:cs="Times New Roman"/>
+          <w:sz w:val="24"/>
+          <w:szCs w:val="24"/>
+        </w:rPr>
+        <w:t xml:space="preserve"> в обекта от клас </w:t>
+      </w:r>
+      <w:r>
+        <w:rPr>
+          <w:rFonts w:ascii="Times New Roman" w:hAnsi="Times New Roman" w:cs="Times New Roman"/>
+          <w:sz w:val="24"/>
+          <w:szCs w:val="24"/>
+          <w:lang w:val="en-US"/>
+        </w:rPr>
+        <w:t>Employee</w:t>
+      </w:r>
+      <w:r>
+        <w:rPr>
+          <w:rFonts w:ascii="Times New Roman" w:hAnsi="Times New Roman" w:cs="Times New Roman"/>
+          <w:sz w:val="24"/>
+          <w:szCs w:val="24"/>
+        </w:rPr>
+        <w:t>, с който се работи в метода</w:t>
+      </w:r>
+      <w:r>
+        <w:rPr>
+          <w:rFonts w:ascii="Times New Roman" w:hAnsi="Times New Roman" w:cs="Times New Roman"/>
+          <w:sz w:val="24"/>
+          <w:szCs w:val="24"/>
+          <w:lang w:val="en-US"/>
+        </w:rPr>
+        <w:t>.</w:t>
+      </w:r>
+      <w:r>
+        <w:rPr>
+          <w:rFonts w:ascii="Times New Roman" w:hAnsi="Times New Roman" w:cs="Times New Roman"/>
+          <w:sz w:val="24"/>
+          <w:szCs w:val="24"/>
+        </w:rPr>
+        <w:t xml:space="preserve"> Реално тук се раздава по 1 смяна за всички, които имат възможност да работят в този ден.</w:t>
+      </w:r>
+    </w:p>
+    <w:p>
+      <w:pPr>
+        <w:spacing w:after="0"/>
+        <w:rPr>
+          <w:rFonts w:ascii="Times New Roman" w:hAnsi="Times New Roman" w:cs="Times New Roman"/>
+          <w:sz w:val="24"/>
+          <w:szCs w:val="24"/>
+        </w:rPr>
+      </w:pPr>
+    </w:p>
+    <w:p>
+      <w:pPr>
+        <w:spacing w:after="0"/>
+        <w:rPr>
+          <w:rFonts w:ascii="Times New Roman" w:hAnsi="Times New Roman" w:cs="Times New Roman"/>
+          <w:sz w:val="24"/>
+          <w:szCs w:val="24"/>
+        </w:rPr>
+      </w:pPr>
+    </w:p>
+    <w:p>
+      <w:pPr>
+        <w:spacing w:after="0"/>
+        <w:rPr>
+          <w:rFonts w:ascii="Times New Roman" w:hAnsi="Times New Roman" w:cs="Times New Roman"/>
+          <w:sz w:val="24"/>
+          <w:szCs w:val="24"/>
+        </w:rPr>
+      </w:pPr>
+    </w:p>
+    <w:p>
+      <w:pPr>
+        <w:spacing w:after="0"/>
+        <w:rPr>
+          <w:rFonts w:ascii="Times New Roman" w:hAnsi="Times New Roman" w:cs="Times New Roman"/>
+          <w:sz w:val="24"/>
+          <w:szCs w:val="24"/>
+        </w:rPr>
+      </w:pPr>
+    </w:p>
+    <w:p>
+      <w:pPr>
+        <w:jc w:val="center"/>
+        <w:rPr>
+          <w:rFonts w:ascii="Times New Roman" w:hAnsi="Times New Roman" w:cs="Times New Roman"/>
+          <w:b/>
+          <w:sz w:val="24"/>
+          <w:szCs w:val="24"/>
+          <w:u w:val="single"/>
+        </w:rPr>
+      </w:pPr>
+      <w:r>
+        <w:rPr>
+          <w:rFonts w:ascii="Times New Roman" w:hAnsi="Times New Roman" w:cs="Times New Roman"/>
+          <w:b/>
+          <w:sz w:val="24"/>
+          <w:szCs w:val="24"/>
+          <w:u w:val="single"/>
+        </w:rPr>
+        <w:t>Име на изпълнителя на задача 5</w:t>
+      </w:r>
+    </w:p>
+    <w:p>
+      <w:pPr>
+        <w:rPr>
+          <w:rFonts w:ascii="Times New Roman" w:hAnsi="Times New Roman" w:cs="Times New Roman"/>
+          <w:b/>
+          <w:sz w:val="24"/>
+          <w:szCs w:val="24"/>
+          <w:lang w:val="en-US"/>
+        </w:rPr>
+      </w:pPr>
+      <w:r>
+        <w:rPr>
+          <w:rFonts w:ascii="Times New Roman" w:hAnsi="Times New Roman" w:cs="Times New Roman"/>
+          <w:b/>
+          <w:sz w:val="24"/>
+          <w:szCs w:val="24"/>
+          <w:lang w:val="en-US"/>
+        </w:rPr>
+        <w:t>Scheduler.java</w:t>
+      </w:r>
+    </w:p>
+    <w:p>
+      <w:pPr>
+        <w:spacing w:after="0"/>
+        <w:rPr>
+          <w:rFonts w:ascii="Times New Roman" w:hAnsi="Times New Roman" w:cs="Times New Roman"/>
+          <w:sz w:val="24"/>
+          <w:szCs w:val="24"/>
+        </w:rPr>
+      </w:pPr>
+      <w:proofErr w:type="gramStart"/>
+      <w:r>
+        <w:rPr>
+          <w:rFonts w:ascii="Times New Roman" w:hAnsi="Times New Roman" w:cs="Times New Roman"/>
+          <w:sz w:val="24"/>
+          <w:szCs w:val="24"/>
+          <w:lang w:val="en-US"/>
+        </w:rPr>
+        <w:t>public</w:t>
+      </w:r>
+      <w:proofErr w:type="gramEnd"/>
+      <w:r>
+        <w:rPr>
+          <w:rFonts w:ascii="Times New Roman" w:hAnsi="Times New Roman" w:cs="Times New Roman"/>
+          <w:sz w:val="24"/>
+          <w:szCs w:val="24"/>
+          <w:lang w:val="en-US"/>
+        </w:rPr>
+        <w:t xml:space="preserve"> </w:t>
+      </w:r>
+      <w:proofErr w:type="spellStart"/>
+      <w:r>
+        <w:rPr>
+          <w:rFonts w:ascii="Times New Roman" w:hAnsi="Times New Roman" w:cs="Times New Roman"/>
+          <w:sz w:val="24"/>
+          <w:szCs w:val="24"/>
+          <w:lang w:val="en-US"/>
+        </w:rPr>
+        <w:t>addMoreHours</w:t>
+      </w:r>
+      <w:proofErr w:type="spellEnd"/>
+      <w:r>
+        <w:rPr>
+          <w:rFonts w:ascii="Times New Roman" w:hAnsi="Times New Roman" w:cs="Times New Roman"/>
+          <w:sz w:val="24"/>
+          <w:szCs w:val="24"/>
+          <w:lang w:val="en-US"/>
+        </w:rPr>
+        <w:t>(</w:t>
+      </w:r>
+      <w:proofErr w:type="spellStart"/>
+      <w:r>
+        <w:rPr>
+          <w:rFonts w:ascii="Times New Roman" w:hAnsi="Times New Roman" w:cs="Times New Roman"/>
+          <w:sz w:val="24"/>
+          <w:szCs w:val="24"/>
+          <w:lang w:val="en-US"/>
+        </w:rPr>
+        <w:t>int</w:t>
+      </w:r>
+      <w:proofErr w:type="spellEnd"/>
+      <w:r>
+        <w:rPr>
+          <w:rFonts w:ascii="Times New Roman" w:hAnsi="Times New Roman" w:cs="Times New Roman"/>
+          <w:sz w:val="24"/>
+          <w:szCs w:val="24"/>
+          <w:lang w:val="en-US"/>
+        </w:rPr>
+        <w:t xml:space="preserve"> day) : void //</w:t>
+      </w:r>
+      <w:r>
+        <w:rPr>
+          <w:rFonts w:ascii="Times New Roman" w:hAnsi="Times New Roman" w:cs="Times New Roman"/>
+          <w:sz w:val="24"/>
+          <w:szCs w:val="24"/>
+        </w:rPr>
+        <w:t xml:space="preserve">започвайки от най-свободния, продължавайки към най-заетия стажант се разпределят работни смени за всеки ден (входен параметър </w:t>
+      </w:r>
+      <w:r>
+        <w:rPr>
+          <w:rFonts w:ascii="Times New Roman" w:hAnsi="Times New Roman" w:cs="Times New Roman"/>
+          <w:sz w:val="24"/>
+          <w:szCs w:val="24"/>
+          <w:lang w:val="en-US"/>
+        </w:rPr>
+        <w:t xml:space="preserve">day </w:t>
+      </w:r>
+      <w:r>
+        <w:rPr>
+          <w:rFonts w:ascii="Times New Roman" w:hAnsi="Times New Roman" w:cs="Times New Roman"/>
+          <w:sz w:val="24"/>
+          <w:szCs w:val="24"/>
+        </w:rPr>
+        <w:t>за метода).</w:t>
+      </w:r>
+      <w:r>
+        <w:rPr>
+          <w:rFonts w:ascii="Times New Roman" w:hAnsi="Times New Roman" w:cs="Times New Roman"/>
+          <w:sz w:val="24"/>
+          <w:szCs w:val="24"/>
+        </w:rPr>
+        <w:t xml:space="preserve"> </w:t>
+      </w:r>
+      <w:r>
+        <w:rPr>
+          <w:rFonts w:ascii="Times New Roman" w:hAnsi="Times New Roman" w:cs="Times New Roman"/>
+          <w:sz w:val="24"/>
+          <w:szCs w:val="24"/>
+        </w:rPr>
+        <w:t xml:space="preserve">Метода маркира </w:t>
+      </w:r>
+      <w:proofErr w:type="spellStart"/>
+      <w:r>
+        <w:rPr>
+          <w:rFonts w:ascii="Times New Roman" w:hAnsi="Times New Roman" w:cs="Times New Roman"/>
+          <w:sz w:val="24"/>
+          <w:szCs w:val="24"/>
+          <w:lang w:val="en-US"/>
+        </w:rPr>
+        <w:t>occupiedWorkplace</w:t>
+      </w:r>
+      <w:proofErr w:type="spellEnd"/>
+      <w:r>
+        <w:rPr>
+          <w:rFonts w:ascii="Times New Roman" w:hAnsi="Times New Roman" w:cs="Times New Roman"/>
+          <w:sz w:val="24"/>
+          <w:szCs w:val="24"/>
+          <w:lang w:val="en-US"/>
+        </w:rPr>
+        <w:t>[day][</w:t>
+      </w:r>
+      <w:r>
+        <w:rPr>
+          <w:rFonts w:ascii="Times New Roman" w:hAnsi="Times New Roman" w:cs="Times New Roman"/>
+          <w:sz w:val="24"/>
+          <w:szCs w:val="24"/>
+        </w:rPr>
+        <w:t>работна смяна</w:t>
+      </w:r>
+      <w:r>
+        <w:rPr>
+          <w:rFonts w:ascii="Times New Roman" w:hAnsi="Times New Roman" w:cs="Times New Roman"/>
+          <w:sz w:val="24"/>
+          <w:szCs w:val="24"/>
+          <w:lang w:val="en-US"/>
+        </w:rPr>
+        <w:t>][</w:t>
+      </w:r>
+      <w:r>
+        <w:rPr>
+          <w:rFonts w:ascii="Times New Roman" w:hAnsi="Times New Roman" w:cs="Times New Roman"/>
+          <w:sz w:val="24"/>
+          <w:szCs w:val="24"/>
+        </w:rPr>
+        <w:t>работно място</w:t>
+      </w:r>
+      <w:r>
+        <w:rPr>
+          <w:rFonts w:ascii="Times New Roman" w:hAnsi="Times New Roman" w:cs="Times New Roman"/>
+          <w:sz w:val="24"/>
+          <w:szCs w:val="24"/>
+          <w:lang w:val="en-US"/>
+        </w:rPr>
+        <w:t>]</w:t>
+      </w:r>
+      <w:r>
+        <w:rPr>
+          <w:rFonts w:ascii="Times New Roman" w:hAnsi="Times New Roman" w:cs="Times New Roman"/>
+          <w:sz w:val="24"/>
+          <w:szCs w:val="24"/>
+        </w:rPr>
+        <w:t xml:space="preserve"> в </w:t>
+      </w:r>
+      <w:r>
+        <w:rPr>
+          <w:rFonts w:ascii="Times New Roman" w:hAnsi="Times New Roman" w:cs="Times New Roman"/>
+          <w:sz w:val="24"/>
+          <w:szCs w:val="24"/>
+          <w:lang w:val="en-US"/>
+        </w:rPr>
+        <w:t>id</w:t>
+      </w:r>
+      <w:r>
+        <w:rPr>
+          <w:rFonts w:ascii="Times New Roman" w:hAnsi="Times New Roman" w:cs="Times New Roman"/>
+          <w:sz w:val="24"/>
+          <w:szCs w:val="24"/>
+        </w:rPr>
+        <w:t xml:space="preserve">, ако намери стажант, който да заеме съответно работно място в съответната работна смяна. Също така вдига флаг </w:t>
+      </w:r>
+      <w:r>
+        <w:rPr>
+          <w:rFonts w:ascii="Times New Roman" w:hAnsi="Times New Roman" w:cs="Times New Roman"/>
+          <w:sz w:val="24"/>
+          <w:szCs w:val="24"/>
+        </w:rPr>
+        <w:t>номер на работно място</w:t>
+      </w:r>
+      <w:r>
+        <w:rPr>
+          <w:rFonts w:ascii="Times New Roman" w:hAnsi="Times New Roman" w:cs="Times New Roman"/>
+          <w:sz w:val="24"/>
+          <w:szCs w:val="24"/>
+          <w:lang w:val="en-US"/>
+        </w:rPr>
+        <w:t xml:space="preserve"> </w:t>
+      </w:r>
+      <w:r>
+        <w:rPr>
+          <w:rFonts w:ascii="Times New Roman" w:hAnsi="Times New Roman" w:cs="Times New Roman"/>
+          <w:sz w:val="24"/>
+          <w:szCs w:val="24"/>
+        </w:rPr>
+        <w:t xml:space="preserve">в член-променливата </w:t>
+      </w:r>
+      <w:proofErr w:type="spellStart"/>
+      <w:r>
+        <w:rPr>
+          <w:rFonts w:ascii="Times New Roman" w:hAnsi="Times New Roman" w:cs="Times New Roman"/>
+          <w:sz w:val="24"/>
+          <w:szCs w:val="24"/>
+          <w:lang w:val="en-US"/>
+        </w:rPr>
+        <w:t>workShift</w:t>
+      </w:r>
+      <w:proofErr w:type="spellEnd"/>
+      <w:r>
+        <w:rPr>
+          <w:rFonts w:ascii="Times New Roman" w:hAnsi="Times New Roman" w:cs="Times New Roman"/>
+          <w:sz w:val="24"/>
+          <w:szCs w:val="24"/>
+          <w:lang w:val="en-US"/>
+        </w:rPr>
+        <w:t>[day][</w:t>
+      </w:r>
+      <w:r>
+        <w:rPr>
+          <w:rFonts w:ascii="Times New Roman" w:hAnsi="Times New Roman" w:cs="Times New Roman"/>
+          <w:sz w:val="24"/>
+          <w:szCs w:val="24"/>
+        </w:rPr>
+        <w:t>работна смяна</w:t>
+      </w:r>
+      <w:r>
+        <w:rPr>
+          <w:rFonts w:ascii="Times New Roman" w:hAnsi="Times New Roman" w:cs="Times New Roman"/>
+          <w:sz w:val="24"/>
+          <w:szCs w:val="24"/>
+          <w:lang w:val="en-US"/>
+        </w:rPr>
+        <w:t>]</w:t>
+      </w:r>
+      <w:r>
+        <w:rPr>
+          <w:rFonts w:ascii="Times New Roman" w:hAnsi="Times New Roman" w:cs="Times New Roman"/>
+          <w:sz w:val="24"/>
+          <w:szCs w:val="24"/>
+        </w:rPr>
+        <w:t xml:space="preserve"> в обекта от клас </w:t>
+      </w:r>
+      <w:r>
+        <w:rPr>
+          <w:rFonts w:ascii="Times New Roman" w:hAnsi="Times New Roman" w:cs="Times New Roman"/>
+          <w:sz w:val="24"/>
+          <w:szCs w:val="24"/>
+          <w:lang w:val="en-US"/>
+        </w:rPr>
+        <w:t>Employee</w:t>
+      </w:r>
+      <w:r>
+        <w:rPr>
+          <w:rFonts w:ascii="Times New Roman" w:hAnsi="Times New Roman" w:cs="Times New Roman"/>
+          <w:sz w:val="24"/>
+          <w:szCs w:val="24"/>
+        </w:rPr>
+        <w:t>, с който се работи в метода</w:t>
+      </w:r>
+      <w:r>
+        <w:rPr>
+          <w:rFonts w:ascii="Times New Roman" w:hAnsi="Times New Roman" w:cs="Times New Roman"/>
+          <w:sz w:val="24"/>
+          <w:szCs w:val="24"/>
+          <w:lang w:val="en-US"/>
+        </w:rPr>
+        <w:t>.</w:t>
+      </w:r>
+      <w:r>
+        <w:rPr>
+          <w:rFonts w:ascii="Times New Roman" w:hAnsi="Times New Roman" w:cs="Times New Roman"/>
+          <w:sz w:val="24"/>
+          <w:szCs w:val="24"/>
+        </w:rPr>
+        <w:t xml:space="preserve"> За разлика от метода от задача 4, тук се раздават всички останали смени, т.е възможно е някой да вземе 5 смени, докато друг да остане 1 (тук говорим условно, в нашия случай ще имаме максимум 2 смени, на практика няма да има възможност за подобно нещо.</w:t>
+      </w:r>
     </w:p>
     <w:p>
       <w:pPr>

</xml_diff>